<commit_message>
finalized analysis and added graphics
</commit_message>
<xml_diff>
--- a/Excel Kickstarter Analysis/1.1 Kickstarter Data Analysis.docx
+++ b/Excel Kickstarter Analysis/1.1 Kickstarter Data Analysis.docx
@@ -34,13 +34,7 @@
         <w:t>were</w:t>
       </w:r>
       <w:r>
-        <w:t xml:space="preserve"> launched in the early to midpart of the year. The data demonstrates that of those projects that were successful, three categories achieved over the 53% success rate:</w:t>
-      </w:r>
-      <w:r>
-        <w:t xml:space="preserve"> Film &amp; Video (58%), Theatre (60%), and Music (77%). </w:t>
-      </w:r>
-      <w:r>
-        <w:t xml:space="preserve">The data also demonstrates that </w:t>
+        <w:t xml:space="preserve"> launched in the early to midpart of the year. The data demonstrates that of those projects that were successful, three categories achieved over the 53% success rate: Film &amp; Video (58%), Theatre (60%), and Music (77%). The data also demonstrates that </w:t>
       </w:r>
       <w:r>
         <w:t>most</w:t>
@@ -66,7 +60,63 @@
     </w:p>
     <w:p>
       <w:r>
-        <w:t xml:space="preserve">These conclusions were drawn to the best of my ability, but this data set is limited by a variety of factors, including the sample size, which only represents 1.3% of Kickstarter’s overall past projects. Additionally, this sample size is a few years old, therefore this analysis is lacking the needed relevancy to help anyone draw a conclusion regarding what kind of project they may want to launch or when they may want to launch it. Lastly, there are no written factors regarding this data set or how it was collected. This could be creating skew as there could be some categories listed more than others as well as some categories only listing failures. </w:t>
+        <w:rPr>
+          <w:noProof/>
+        </w:rPr>
+        <w:drawing>
+          <wp:inline distT="0" distB="0" distL="0" distR="0" wp14:anchorId="00D409D7" wp14:editId="4FFA0B47">
+            <wp:extent cx="5943600" cy="3234055"/>
+            <wp:effectExtent l="0" t="0" r="0" b="4445"/>
+            <wp:docPr id="1" name="Chart 1">
+              <a:extLst xmlns:a="http://schemas.openxmlformats.org/drawingml/2006/main">
+                <a:ext uri="{FF2B5EF4-FFF2-40B4-BE49-F238E27FC236}">
+                  <a16:creationId xmlns:a16="http://schemas.microsoft.com/office/drawing/2014/main" id="{E6262645-9E5D-4AFE-958C-72C22BD95350}"/>
+                </a:ext>
+              </a:extLst>
+            </wp:docPr>
+            <wp:cNvGraphicFramePr/>
+            <a:graphic xmlns:a="http://schemas.openxmlformats.org/drawingml/2006/main">
+              <a:graphicData uri="http://schemas.openxmlformats.org/drawingml/2006/chart">
+                <c:chart xmlns:c="http://schemas.openxmlformats.org/drawingml/2006/chart" xmlns:r="http://schemas.openxmlformats.org/officeDocument/2006/relationships" r:id="rId5"/>
+              </a:graphicData>
+            </a:graphic>
+          </wp:inline>
+        </w:drawing>
+      </w:r>
+    </w:p>
+    <w:p>
+      <w:r>
+        <w:rPr>
+          <w:noProof/>
+        </w:rPr>
+        <w:drawing>
+          <wp:inline distT="0" distB="0" distL="0" distR="0" wp14:anchorId="289EBE5E" wp14:editId="6CF9D731">
+            <wp:extent cx="5384800" cy="3082925"/>
+            <wp:effectExtent l="0" t="0" r="6350" b="3175"/>
+            <wp:docPr id="2" name="Chart 2">
+              <a:extLst xmlns:a="http://schemas.openxmlformats.org/drawingml/2006/main">
+                <a:ext uri="{FF2B5EF4-FFF2-40B4-BE49-F238E27FC236}">
+                  <a16:creationId xmlns:a16="http://schemas.microsoft.com/office/drawing/2014/main" id="{8F6C4E16-36DB-4613-8E8C-8FD436AC9071}"/>
+                </a:ext>
+              </a:extLst>
+            </wp:docPr>
+            <wp:cNvGraphicFramePr/>
+            <a:graphic xmlns:a="http://schemas.openxmlformats.org/drawingml/2006/main">
+              <a:graphicData uri="http://schemas.openxmlformats.org/drawingml/2006/chart">
+                <c:chart xmlns:c="http://schemas.openxmlformats.org/drawingml/2006/chart" xmlns:r="http://schemas.openxmlformats.org/officeDocument/2006/relationships" r:id="rId6"/>
+              </a:graphicData>
+            </a:graphic>
+          </wp:inline>
+        </w:drawing>
+      </w:r>
+    </w:p>
+    <w:p>
+      <w:r>
+        <w:t xml:space="preserve">These conclusions were drawn to the best of my ability, but this data set is limited by a variety of factors, including the sample size, which only represents 1.3% of Kickstarter’s overall past projects. </w:t>
+      </w:r>
+      <w:r>
+        <w:lastRenderedPageBreak/>
+        <w:t xml:space="preserve">Additionally, this sample size is a few years old, therefore this analysis is lacking the needed relevancy to help anyone draw a conclusion regarding what kind of project they may want to launch or when they may want to launch it. Lastly, there are no written factors regarding this data set or how it was collected. This could be creating skew as there could be some categories listed more than others as well as some categories only listing failures. </w:t>
       </w:r>
     </w:p>
     <w:p>
@@ -979,6 +1029,4206 @@
 </w:styles>
 </file>
 
+<file path=word/charts/chart1.xml><?xml version="1.0" encoding="utf-8"?>
+<c:chartSpace xmlns:c="http://schemas.openxmlformats.org/drawingml/2006/chart" xmlns:a="http://schemas.openxmlformats.org/drawingml/2006/main" xmlns:r="http://schemas.openxmlformats.org/officeDocument/2006/relationships" xmlns:c16r2="http://schemas.microsoft.com/office/drawing/2015/06/chart">
+  <c:date1904 val="0"/>
+  <c:lang val="en-US"/>
+  <c:roundedCorners val="0"/>
+  <mc:AlternateContent xmlns:mc="http://schemas.openxmlformats.org/markup-compatibility/2006">
+    <mc:Choice xmlns:c14="http://schemas.microsoft.com/office/drawing/2007/8/2/chart" Requires="c14">
+      <c14:style val="104"/>
+    </mc:Choice>
+    <mc:Fallback>
+      <c:style val="4"/>
+    </mc:Fallback>
+  </mc:AlternateContent>
+  <c:pivotSource>
+    <c:name>[1. Kickstarter Excel Data.xlsx]Success by Category!PivotTable1</c:name>
+    <c:fmtId val="-1"/>
+  </c:pivotSource>
+  <c:chart>
+    <c:title>
+      <c:tx>
+        <c:rich>
+          <a:bodyPr rot="0" spcFirstLastPara="1" vertOverflow="ellipsis" vert="horz" wrap="square" anchor="ctr" anchorCtr="1"/>
+          <a:lstStyle/>
+          <a:p>
+            <a:pPr marL="0" marR="0" lvl="0" indent="0" algn="ctr" defTabSz="914400" rtl="0" eaLnBrk="1" fontAlgn="auto" latinLnBrk="0" hangingPunct="1">
+              <a:lnSpc>
+                <a:spcPct val="100000"/>
+              </a:lnSpc>
+              <a:spcBef>
+                <a:spcPts val="0"/>
+              </a:spcBef>
+              <a:spcAft>
+                <a:spcPts val="0"/>
+              </a:spcAft>
+              <a:buClrTx/>
+              <a:buSzTx/>
+              <a:buFontTx/>
+              <a:buNone/>
+              <a:tabLst/>
+              <a:defRPr sz="1400" b="0" i="0" u="none" strike="noStrike" kern="1200" spc="0" baseline="0">
+                <a:solidFill>
+                  <a:sysClr val="windowText" lastClr="000000">
+                    <a:lumMod val="65000"/>
+                    <a:lumOff val="35000"/>
+                  </a:sysClr>
+                </a:solidFill>
+                <a:latin typeface="+mn-lt"/>
+                <a:ea typeface="+mn-ea"/>
+                <a:cs typeface="+mn-cs"/>
+              </a:defRPr>
+            </a:pPr>
+            <a:r>
+              <a:rPr lang="en-US" sz="1800" b="0" i="0" baseline="0">
+                <a:effectLst/>
+              </a:rPr>
+              <a:t>Kickstarter Project Success Pattern by Category</a:t>
+            </a:r>
+            <a:endParaRPr lang="en-US">
+              <a:effectLst/>
+            </a:endParaRPr>
+          </a:p>
+          <a:p>
+            <a:pPr marL="0" marR="0" lvl="0" indent="0" algn="ctr" defTabSz="914400" rtl="0" eaLnBrk="1" fontAlgn="auto" latinLnBrk="0" hangingPunct="1">
+              <a:lnSpc>
+                <a:spcPct val="100000"/>
+              </a:lnSpc>
+              <a:spcBef>
+                <a:spcPts val="0"/>
+              </a:spcBef>
+              <a:spcAft>
+                <a:spcPts val="0"/>
+              </a:spcAft>
+              <a:buClrTx/>
+              <a:buSzTx/>
+              <a:buFontTx/>
+              <a:buNone/>
+              <a:tabLst/>
+              <a:defRPr>
+                <a:solidFill>
+                  <a:sysClr val="windowText" lastClr="000000">
+                    <a:lumMod val="65000"/>
+                    <a:lumOff val="35000"/>
+                  </a:sysClr>
+                </a:solidFill>
+              </a:defRPr>
+            </a:pPr>
+            <a:endParaRPr lang="en-US"/>
+          </a:p>
+        </c:rich>
+      </c:tx>
+      <c:overlay val="0"/>
+      <c:spPr>
+        <a:noFill/>
+        <a:ln>
+          <a:noFill/>
+        </a:ln>
+        <a:effectLst/>
+      </c:spPr>
+      <c:txPr>
+        <a:bodyPr rot="0" spcFirstLastPara="1" vertOverflow="ellipsis" vert="horz" wrap="square" anchor="ctr" anchorCtr="1"/>
+        <a:lstStyle/>
+        <a:p>
+          <a:pPr marL="0" marR="0" lvl="0" indent="0" algn="ctr" defTabSz="914400" rtl="0" eaLnBrk="1" fontAlgn="auto" latinLnBrk="0" hangingPunct="1">
+            <a:lnSpc>
+              <a:spcPct val="100000"/>
+            </a:lnSpc>
+            <a:spcBef>
+              <a:spcPts val="0"/>
+            </a:spcBef>
+            <a:spcAft>
+              <a:spcPts val="0"/>
+            </a:spcAft>
+            <a:buClrTx/>
+            <a:buSzTx/>
+            <a:buFontTx/>
+            <a:buNone/>
+            <a:tabLst/>
+            <a:defRPr sz="1400" b="0" i="0" u="none" strike="noStrike" kern="1200" spc="0" baseline="0">
+              <a:solidFill>
+                <a:sysClr val="windowText" lastClr="000000">
+                  <a:lumMod val="65000"/>
+                  <a:lumOff val="35000"/>
+                </a:sysClr>
+              </a:solidFill>
+              <a:latin typeface="+mn-lt"/>
+              <a:ea typeface="+mn-ea"/>
+              <a:cs typeface="+mn-cs"/>
+            </a:defRPr>
+          </a:pPr>
+          <a:endParaRPr lang="en-US"/>
+        </a:p>
+      </c:txPr>
+    </c:title>
+    <c:autoTitleDeleted val="0"/>
+    <c:pivotFmts>
+      <c:pivotFmt>
+        <c:idx val="0"/>
+        <c:spPr>
+          <a:solidFill>
+            <a:schemeClr val="accent2"/>
+          </a:solidFill>
+          <a:ln>
+            <a:noFill/>
+          </a:ln>
+          <a:effectLst/>
+        </c:spPr>
+        <c:marker>
+          <c:symbol val="none"/>
+        </c:marker>
+        <c:dLbl>
+          <c:idx val="0"/>
+          <c:spPr>
+            <a:noFill/>
+            <a:ln>
+              <a:noFill/>
+            </a:ln>
+            <a:effectLst/>
+          </c:spPr>
+          <c:txPr>
+            <a:bodyPr rot="0" spcFirstLastPara="1" vertOverflow="ellipsis" vert="horz" wrap="square" lIns="38100" tIns="19050" rIns="38100" bIns="19050" anchor="ctr" anchorCtr="1">
+              <a:spAutoFit/>
+            </a:bodyPr>
+            <a:lstStyle/>
+            <a:p>
+              <a:pPr>
+                <a:defRPr sz="900" b="0" i="0" u="none" strike="noStrike" kern="1200" baseline="0">
+                  <a:solidFill>
+                    <a:schemeClr val="tx1">
+                      <a:lumMod val="75000"/>
+                      <a:lumOff val="25000"/>
+                    </a:schemeClr>
+                  </a:solidFill>
+                  <a:latin typeface="+mn-lt"/>
+                  <a:ea typeface="+mn-ea"/>
+                  <a:cs typeface="+mn-cs"/>
+                </a:defRPr>
+              </a:pPr>
+              <a:endParaRPr lang="en-US"/>
+            </a:p>
+          </c:txPr>
+          <c:showLegendKey val="0"/>
+          <c:showVal val="0"/>
+          <c:showCatName val="0"/>
+          <c:showSerName val="0"/>
+          <c:showPercent val="0"/>
+          <c:showBubbleSize val="0"/>
+          <c:extLst>
+            <c:ext xmlns:c15="http://schemas.microsoft.com/office/drawing/2012/chart" uri="{CE6537A1-D6FC-4f65-9D91-7224C49458BB}"/>
+          </c:extLst>
+        </c:dLbl>
+      </c:pivotFmt>
+      <c:pivotFmt>
+        <c:idx val="1"/>
+        <c:spPr>
+          <a:solidFill>
+            <a:schemeClr val="accent2"/>
+          </a:solidFill>
+          <a:ln>
+            <a:noFill/>
+          </a:ln>
+          <a:effectLst/>
+        </c:spPr>
+        <c:marker>
+          <c:symbol val="none"/>
+        </c:marker>
+        <c:dLbl>
+          <c:idx val="0"/>
+          <c:spPr>
+            <a:noFill/>
+            <a:ln>
+              <a:noFill/>
+            </a:ln>
+            <a:effectLst/>
+          </c:spPr>
+          <c:txPr>
+            <a:bodyPr rot="0" spcFirstLastPara="1" vertOverflow="ellipsis" vert="horz" wrap="square" lIns="38100" tIns="19050" rIns="38100" bIns="19050" anchor="ctr" anchorCtr="1">
+              <a:spAutoFit/>
+            </a:bodyPr>
+            <a:lstStyle/>
+            <a:p>
+              <a:pPr>
+                <a:defRPr sz="900" b="0" i="0" u="none" strike="noStrike" kern="1200" baseline="0">
+                  <a:solidFill>
+                    <a:schemeClr val="tx1">
+                      <a:lumMod val="75000"/>
+                      <a:lumOff val="25000"/>
+                    </a:schemeClr>
+                  </a:solidFill>
+                  <a:latin typeface="+mn-lt"/>
+                  <a:ea typeface="+mn-ea"/>
+                  <a:cs typeface="+mn-cs"/>
+                </a:defRPr>
+              </a:pPr>
+              <a:endParaRPr lang="en-US"/>
+            </a:p>
+          </c:txPr>
+          <c:showLegendKey val="0"/>
+          <c:showVal val="0"/>
+          <c:showCatName val="0"/>
+          <c:showSerName val="0"/>
+          <c:showPercent val="0"/>
+          <c:showBubbleSize val="0"/>
+          <c:extLst>
+            <c:ext xmlns:c15="http://schemas.microsoft.com/office/drawing/2012/chart" uri="{CE6537A1-D6FC-4f65-9D91-7224C49458BB}"/>
+          </c:extLst>
+        </c:dLbl>
+      </c:pivotFmt>
+      <c:pivotFmt>
+        <c:idx val="2"/>
+        <c:spPr>
+          <a:solidFill>
+            <a:schemeClr val="accent2"/>
+          </a:solidFill>
+          <a:ln>
+            <a:noFill/>
+          </a:ln>
+          <a:effectLst/>
+        </c:spPr>
+        <c:marker>
+          <c:symbol val="none"/>
+        </c:marker>
+        <c:dLbl>
+          <c:idx val="0"/>
+          <c:spPr>
+            <a:noFill/>
+            <a:ln>
+              <a:noFill/>
+            </a:ln>
+            <a:effectLst/>
+          </c:spPr>
+          <c:txPr>
+            <a:bodyPr rot="0" spcFirstLastPara="1" vertOverflow="ellipsis" vert="horz" wrap="square" lIns="38100" tIns="19050" rIns="38100" bIns="19050" anchor="ctr" anchorCtr="1">
+              <a:spAutoFit/>
+            </a:bodyPr>
+            <a:lstStyle/>
+            <a:p>
+              <a:pPr>
+                <a:defRPr sz="900" b="0" i="0" u="none" strike="noStrike" kern="1200" baseline="0">
+                  <a:solidFill>
+                    <a:schemeClr val="tx1">
+                      <a:lumMod val="75000"/>
+                      <a:lumOff val="25000"/>
+                    </a:schemeClr>
+                  </a:solidFill>
+                  <a:latin typeface="+mn-lt"/>
+                  <a:ea typeface="+mn-ea"/>
+                  <a:cs typeface="+mn-cs"/>
+                </a:defRPr>
+              </a:pPr>
+              <a:endParaRPr lang="en-US"/>
+            </a:p>
+          </c:txPr>
+          <c:showLegendKey val="0"/>
+          <c:showVal val="0"/>
+          <c:showCatName val="0"/>
+          <c:showSerName val="0"/>
+          <c:showPercent val="0"/>
+          <c:showBubbleSize val="0"/>
+          <c:extLst>
+            <c:ext xmlns:c15="http://schemas.microsoft.com/office/drawing/2012/chart" uri="{CE6537A1-D6FC-4f65-9D91-7224C49458BB}"/>
+          </c:extLst>
+        </c:dLbl>
+      </c:pivotFmt>
+      <c:pivotFmt>
+        <c:idx val="3"/>
+        <c:spPr>
+          <a:solidFill>
+            <a:schemeClr val="accent2"/>
+          </a:solidFill>
+          <a:ln>
+            <a:noFill/>
+          </a:ln>
+          <a:effectLst/>
+        </c:spPr>
+        <c:marker>
+          <c:symbol val="none"/>
+        </c:marker>
+        <c:dLbl>
+          <c:idx val="0"/>
+          <c:spPr>
+            <a:noFill/>
+            <a:ln>
+              <a:noFill/>
+            </a:ln>
+            <a:effectLst/>
+          </c:spPr>
+          <c:txPr>
+            <a:bodyPr rot="0" spcFirstLastPara="1" vertOverflow="ellipsis" vert="horz" wrap="square" lIns="38100" tIns="19050" rIns="38100" bIns="19050" anchor="ctr" anchorCtr="1">
+              <a:spAutoFit/>
+            </a:bodyPr>
+            <a:lstStyle/>
+            <a:p>
+              <a:pPr>
+                <a:defRPr sz="900" b="0" i="0" u="none" strike="noStrike" kern="1200" baseline="0">
+                  <a:solidFill>
+                    <a:schemeClr val="tx1">
+                      <a:lumMod val="75000"/>
+                      <a:lumOff val="25000"/>
+                    </a:schemeClr>
+                  </a:solidFill>
+                  <a:latin typeface="+mn-lt"/>
+                  <a:ea typeface="+mn-ea"/>
+                  <a:cs typeface="+mn-cs"/>
+                </a:defRPr>
+              </a:pPr>
+              <a:endParaRPr lang="en-US"/>
+            </a:p>
+          </c:txPr>
+          <c:showLegendKey val="0"/>
+          <c:showVal val="0"/>
+          <c:showCatName val="0"/>
+          <c:showSerName val="0"/>
+          <c:showPercent val="0"/>
+          <c:showBubbleSize val="0"/>
+          <c:extLst>
+            <c:ext xmlns:c15="http://schemas.microsoft.com/office/drawing/2012/chart" uri="{CE6537A1-D6FC-4f65-9D91-7224C49458BB}"/>
+          </c:extLst>
+        </c:dLbl>
+      </c:pivotFmt>
+      <c:pivotFmt>
+        <c:idx val="4"/>
+        <c:dLbl>
+          <c:idx val="0"/>
+          <c:showLegendKey val="0"/>
+          <c:showVal val="0"/>
+          <c:showCatName val="0"/>
+          <c:showSerName val="0"/>
+          <c:showPercent val="0"/>
+          <c:showBubbleSize val="0"/>
+          <c:extLst>
+            <c:ext xmlns:c15="http://schemas.microsoft.com/office/drawing/2012/chart" uri="{CE6537A1-D6FC-4f65-9D91-7224C49458BB}"/>
+          </c:extLst>
+        </c:dLbl>
+      </c:pivotFmt>
+      <c:pivotFmt>
+        <c:idx val="5"/>
+        <c:spPr>
+          <a:solidFill>
+            <a:schemeClr val="accent2"/>
+          </a:solidFill>
+          <a:ln>
+            <a:noFill/>
+          </a:ln>
+          <a:effectLst/>
+        </c:spPr>
+        <c:marker>
+          <c:symbol val="none"/>
+        </c:marker>
+        <c:dLbl>
+          <c:idx val="0"/>
+          <c:spPr>
+            <a:noFill/>
+            <a:ln>
+              <a:noFill/>
+            </a:ln>
+            <a:effectLst/>
+          </c:spPr>
+          <c:txPr>
+            <a:bodyPr rot="0" spcFirstLastPara="1" vertOverflow="ellipsis" vert="horz" wrap="square" lIns="38100" tIns="19050" rIns="38100" bIns="19050" anchor="ctr" anchorCtr="1">
+              <a:spAutoFit/>
+            </a:bodyPr>
+            <a:lstStyle/>
+            <a:p>
+              <a:pPr>
+                <a:defRPr sz="900" b="0" i="0" u="none" strike="noStrike" kern="1200" baseline="0">
+                  <a:solidFill>
+                    <a:schemeClr val="tx1">
+                      <a:lumMod val="75000"/>
+                      <a:lumOff val="25000"/>
+                    </a:schemeClr>
+                  </a:solidFill>
+                  <a:latin typeface="+mn-lt"/>
+                  <a:ea typeface="+mn-ea"/>
+                  <a:cs typeface="+mn-cs"/>
+                </a:defRPr>
+              </a:pPr>
+              <a:endParaRPr lang="en-US"/>
+            </a:p>
+          </c:txPr>
+          <c:showLegendKey val="0"/>
+          <c:showVal val="0"/>
+          <c:showCatName val="0"/>
+          <c:showSerName val="0"/>
+          <c:showPercent val="0"/>
+          <c:showBubbleSize val="0"/>
+          <c:extLst>
+            <c:ext xmlns:c15="http://schemas.microsoft.com/office/drawing/2012/chart" uri="{CE6537A1-D6FC-4f65-9D91-7224C49458BB}"/>
+          </c:extLst>
+        </c:dLbl>
+      </c:pivotFmt>
+      <c:pivotFmt>
+        <c:idx val="6"/>
+        <c:spPr>
+          <a:solidFill>
+            <a:schemeClr val="accent2"/>
+          </a:solidFill>
+          <a:ln>
+            <a:noFill/>
+          </a:ln>
+          <a:effectLst/>
+        </c:spPr>
+        <c:marker>
+          <c:symbol val="none"/>
+        </c:marker>
+        <c:dLbl>
+          <c:idx val="0"/>
+          <c:spPr>
+            <a:noFill/>
+            <a:ln>
+              <a:noFill/>
+            </a:ln>
+            <a:effectLst/>
+          </c:spPr>
+          <c:txPr>
+            <a:bodyPr rot="0" spcFirstLastPara="1" vertOverflow="ellipsis" vert="horz" wrap="square" lIns="38100" tIns="19050" rIns="38100" bIns="19050" anchor="ctr" anchorCtr="1">
+              <a:spAutoFit/>
+            </a:bodyPr>
+            <a:lstStyle/>
+            <a:p>
+              <a:pPr>
+                <a:defRPr sz="900" b="0" i="0" u="none" strike="noStrike" kern="1200" baseline="0">
+                  <a:solidFill>
+                    <a:schemeClr val="tx1">
+                      <a:lumMod val="75000"/>
+                      <a:lumOff val="25000"/>
+                    </a:schemeClr>
+                  </a:solidFill>
+                  <a:latin typeface="+mn-lt"/>
+                  <a:ea typeface="+mn-ea"/>
+                  <a:cs typeface="+mn-cs"/>
+                </a:defRPr>
+              </a:pPr>
+              <a:endParaRPr lang="en-US"/>
+            </a:p>
+          </c:txPr>
+          <c:showLegendKey val="0"/>
+          <c:showVal val="0"/>
+          <c:showCatName val="0"/>
+          <c:showSerName val="0"/>
+          <c:showPercent val="0"/>
+          <c:showBubbleSize val="0"/>
+          <c:extLst>
+            <c:ext xmlns:c15="http://schemas.microsoft.com/office/drawing/2012/chart" uri="{CE6537A1-D6FC-4f65-9D91-7224C49458BB}"/>
+          </c:extLst>
+        </c:dLbl>
+      </c:pivotFmt>
+      <c:pivotFmt>
+        <c:idx val="7"/>
+        <c:spPr>
+          <a:solidFill>
+            <a:schemeClr val="accent2"/>
+          </a:solidFill>
+          <a:ln>
+            <a:noFill/>
+          </a:ln>
+          <a:effectLst/>
+        </c:spPr>
+        <c:marker>
+          <c:symbol val="none"/>
+        </c:marker>
+        <c:dLbl>
+          <c:idx val="0"/>
+          <c:spPr>
+            <a:noFill/>
+            <a:ln>
+              <a:noFill/>
+            </a:ln>
+            <a:effectLst/>
+          </c:spPr>
+          <c:txPr>
+            <a:bodyPr rot="0" spcFirstLastPara="1" vertOverflow="ellipsis" vert="horz" wrap="square" lIns="38100" tIns="19050" rIns="38100" bIns="19050" anchor="ctr" anchorCtr="1">
+              <a:spAutoFit/>
+            </a:bodyPr>
+            <a:lstStyle/>
+            <a:p>
+              <a:pPr>
+                <a:defRPr sz="900" b="0" i="0" u="none" strike="noStrike" kern="1200" baseline="0">
+                  <a:solidFill>
+                    <a:schemeClr val="tx1">
+                      <a:lumMod val="75000"/>
+                      <a:lumOff val="25000"/>
+                    </a:schemeClr>
+                  </a:solidFill>
+                  <a:latin typeface="+mn-lt"/>
+                  <a:ea typeface="+mn-ea"/>
+                  <a:cs typeface="+mn-cs"/>
+                </a:defRPr>
+              </a:pPr>
+              <a:endParaRPr lang="en-US"/>
+            </a:p>
+          </c:txPr>
+          <c:showLegendKey val="0"/>
+          <c:showVal val="0"/>
+          <c:showCatName val="0"/>
+          <c:showSerName val="0"/>
+          <c:showPercent val="0"/>
+          <c:showBubbleSize val="0"/>
+          <c:extLst>
+            <c:ext xmlns:c15="http://schemas.microsoft.com/office/drawing/2012/chart" uri="{CE6537A1-D6FC-4f65-9D91-7224C49458BB}"/>
+          </c:extLst>
+        </c:dLbl>
+      </c:pivotFmt>
+      <c:pivotFmt>
+        <c:idx val="8"/>
+        <c:spPr>
+          <a:solidFill>
+            <a:schemeClr val="accent2"/>
+          </a:solidFill>
+          <a:ln>
+            <a:noFill/>
+          </a:ln>
+          <a:effectLst/>
+        </c:spPr>
+        <c:marker>
+          <c:symbol val="none"/>
+        </c:marker>
+        <c:dLbl>
+          <c:idx val="0"/>
+          <c:spPr>
+            <a:noFill/>
+            <a:ln>
+              <a:noFill/>
+            </a:ln>
+            <a:effectLst/>
+          </c:spPr>
+          <c:txPr>
+            <a:bodyPr rot="0" spcFirstLastPara="1" vertOverflow="ellipsis" vert="horz" wrap="square" lIns="38100" tIns="19050" rIns="38100" bIns="19050" anchor="ctr" anchorCtr="1">
+              <a:spAutoFit/>
+            </a:bodyPr>
+            <a:lstStyle/>
+            <a:p>
+              <a:pPr>
+                <a:defRPr sz="900" b="0" i="0" u="none" strike="noStrike" kern="1200" baseline="0">
+                  <a:solidFill>
+                    <a:schemeClr val="tx1">
+                      <a:lumMod val="75000"/>
+                      <a:lumOff val="25000"/>
+                    </a:schemeClr>
+                  </a:solidFill>
+                  <a:latin typeface="+mn-lt"/>
+                  <a:ea typeface="+mn-ea"/>
+                  <a:cs typeface="+mn-cs"/>
+                </a:defRPr>
+              </a:pPr>
+              <a:endParaRPr lang="en-US"/>
+            </a:p>
+          </c:txPr>
+          <c:showLegendKey val="0"/>
+          <c:showVal val="0"/>
+          <c:showCatName val="0"/>
+          <c:showSerName val="0"/>
+          <c:showPercent val="0"/>
+          <c:showBubbleSize val="0"/>
+          <c:extLst>
+            <c:ext xmlns:c15="http://schemas.microsoft.com/office/drawing/2012/chart" uri="{CE6537A1-D6FC-4f65-9D91-7224C49458BB}"/>
+          </c:extLst>
+        </c:dLbl>
+      </c:pivotFmt>
+      <c:pivotFmt>
+        <c:idx val="9"/>
+        <c:spPr>
+          <a:solidFill>
+            <a:schemeClr val="accent2"/>
+          </a:solidFill>
+          <a:ln>
+            <a:noFill/>
+          </a:ln>
+          <a:effectLst/>
+        </c:spPr>
+        <c:marker>
+          <c:symbol val="none"/>
+        </c:marker>
+        <c:dLbl>
+          <c:idx val="0"/>
+          <c:spPr>
+            <a:noFill/>
+            <a:ln>
+              <a:noFill/>
+            </a:ln>
+            <a:effectLst/>
+          </c:spPr>
+          <c:txPr>
+            <a:bodyPr rot="0" spcFirstLastPara="1" vertOverflow="ellipsis" vert="horz" wrap="square" lIns="38100" tIns="19050" rIns="38100" bIns="19050" anchor="ctr" anchorCtr="1">
+              <a:spAutoFit/>
+            </a:bodyPr>
+            <a:lstStyle/>
+            <a:p>
+              <a:pPr>
+                <a:defRPr sz="900" b="0" i="0" u="none" strike="noStrike" kern="1200" baseline="0">
+                  <a:solidFill>
+                    <a:schemeClr val="tx1">
+                      <a:lumMod val="75000"/>
+                      <a:lumOff val="25000"/>
+                    </a:schemeClr>
+                  </a:solidFill>
+                  <a:latin typeface="+mn-lt"/>
+                  <a:ea typeface="+mn-ea"/>
+                  <a:cs typeface="+mn-cs"/>
+                </a:defRPr>
+              </a:pPr>
+              <a:endParaRPr lang="en-US"/>
+            </a:p>
+          </c:txPr>
+          <c:showLegendKey val="0"/>
+          <c:showVal val="0"/>
+          <c:showCatName val="0"/>
+          <c:showSerName val="0"/>
+          <c:showPercent val="0"/>
+          <c:showBubbleSize val="0"/>
+          <c:extLst>
+            <c:ext xmlns:c15="http://schemas.microsoft.com/office/drawing/2012/chart" uri="{CE6537A1-D6FC-4f65-9D91-7224C49458BB}"/>
+          </c:extLst>
+        </c:dLbl>
+      </c:pivotFmt>
+      <c:pivotFmt>
+        <c:idx val="10"/>
+        <c:spPr>
+          <a:solidFill>
+            <a:schemeClr val="accent2"/>
+          </a:solidFill>
+          <a:ln>
+            <a:noFill/>
+          </a:ln>
+          <a:effectLst/>
+        </c:spPr>
+        <c:marker>
+          <c:symbol val="none"/>
+        </c:marker>
+        <c:dLbl>
+          <c:idx val="0"/>
+          <c:spPr>
+            <a:noFill/>
+            <a:ln>
+              <a:noFill/>
+            </a:ln>
+            <a:effectLst/>
+          </c:spPr>
+          <c:txPr>
+            <a:bodyPr rot="0" spcFirstLastPara="1" vertOverflow="ellipsis" vert="horz" wrap="square" lIns="38100" tIns="19050" rIns="38100" bIns="19050" anchor="ctr" anchorCtr="1">
+              <a:spAutoFit/>
+            </a:bodyPr>
+            <a:lstStyle/>
+            <a:p>
+              <a:pPr>
+                <a:defRPr sz="900" b="0" i="0" u="none" strike="noStrike" kern="1200" baseline="0">
+                  <a:solidFill>
+                    <a:schemeClr val="tx1">
+                      <a:lumMod val="75000"/>
+                      <a:lumOff val="25000"/>
+                    </a:schemeClr>
+                  </a:solidFill>
+                  <a:latin typeface="+mn-lt"/>
+                  <a:ea typeface="+mn-ea"/>
+                  <a:cs typeface="+mn-cs"/>
+                </a:defRPr>
+              </a:pPr>
+              <a:endParaRPr lang="en-US"/>
+            </a:p>
+          </c:txPr>
+          <c:showLegendKey val="0"/>
+          <c:showVal val="0"/>
+          <c:showCatName val="0"/>
+          <c:showSerName val="0"/>
+          <c:showPercent val="0"/>
+          <c:showBubbleSize val="0"/>
+          <c:extLst>
+            <c:ext xmlns:c15="http://schemas.microsoft.com/office/drawing/2012/chart" uri="{CE6537A1-D6FC-4f65-9D91-7224C49458BB}"/>
+          </c:extLst>
+        </c:dLbl>
+      </c:pivotFmt>
+      <c:pivotFmt>
+        <c:idx val="11"/>
+        <c:spPr>
+          <a:solidFill>
+            <a:schemeClr val="accent2"/>
+          </a:solidFill>
+          <a:ln>
+            <a:noFill/>
+          </a:ln>
+          <a:effectLst/>
+        </c:spPr>
+        <c:marker>
+          <c:symbol val="none"/>
+        </c:marker>
+        <c:dLbl>
+          <c:idx val="0"/>
+          <c:spPr>
+            <a:noFill/>
+            <a:ln>
+              <a:noFill/>
+            </a:ln>
+            <a:effectLst/>
+          </c:spPr>
+          <c:txPr>
+            <a:bodyPr rot="0" spcFirstLastPara="1" vertOverflow="ellipsis" vert="horz" wrap="square" lIns="38100" tIns="19050" rIns="38100" bIns="19050" anchor="ctr" anchorCtr="1">
+              <a:spAutoFit/>
+            </a:bodyPr>
+            <a:lstStyle/>
+            <a:p>
+              <a:pPr>
+                <a:defRPr sz="900" b="0" i="0" u="none" strike="noStrike" kern="1200" baseline="0">
+                  <a:solidFill>
+                    <a:schemeClr val="tx1">
+                      <a:lumMod val="75000"/>
+                      <a:lumOff val="25000"/>
+                    </a:schemeClr>
+                  </a:solidFill>
+                  <a:latin typeface="+mn-lt"/>
+                  <a:ea typeface="+mn-ea"/>
+                  <a:cs typeface="+mn-cs"/>
+                </a:defRPr>
+              </a:pPr>
+              <a:endParaRPr lang="en-US"/>
+            </a:p>
+          </c:txPr>
+          <c:showLegendKey val="0"/>
+          <c:showVal val="0"/>
+          <c:showCatName val="0"/>
+          <c:showSerName val="0"/>
+          <c:showPercent val="0"/>
+          <c:showBubbleSize val="0"/>
+          <c:extLst>
+            <c:ext xmlns:c15="http://schemas.microsoft.com/office/drawing/2012/chart" uri="{CE6537A1-D6FC-4f65-9D91-7224C49458BB}"/>
+          </c:extLst>
+        </c:dLbl>
+      </c:pivotFmt>
+      <c:pivotFmt>
+        <c:idx val="12"/>
+        <c:spPr>
+          <a:solidFill>
+            <a:schemeClr val="accent2"/>
+          </a:solidFill>
+          <a:ln>
+            <a:noFill/>
+          </a:ln>
+          <a:effectLst/>
+        </c:spPr>
+        <c:marker>
+          <c:symbol val="none"/>
+        </c:marker>
+        <c:dLbl>
+          <c:idx val="0"/>
+          <c:spPr>
+            <a:noFill/>
+            <a:ln>
+              <a:noFill/>
+            </a:ln>
+            <a:effectLst/>
+          </c:spPr>
+          <c:txPr>
+            <a:bodyPr rot="0" spcFirstLastPara="1" vertOverflow="ellipsis" vert="horz" wrap="square" lIns="38100" tIns="19050" rIns="38100" bIns="19050" anchor="ctr" anchorCtr="1">
+              <a:spAutoFit/>
+            </a:bodyPr>
+            <a:lstStyle/>
+            <a:p>
+              <a:pPr>
+                <a:defRPr sz="900" b="0" i="0" u="none" strike="noStrike" kern="1200" baseline="0">
+                  <a:solidFill>
+                    <a:schemeClr val="tx1">
+                      <a:lumMod val="75000"/>
+                      <a:lumOff val="25000"/>
+                    </a:schemeClr>
+                  </a:solidFill>
+                  <a:latin typeface="+mn-lt"/>
+                  <a:ea typeface="+mn-ea"/>
+                  <a:cs typeface="+mn-cs"/>
+                </a:defRPr>
+              </a:pPr>
+              <a:endParaRPr lang="en-US"/>
+            </a:p>
+          </c:txPr>
+          <c:showLegendKey val="0"/>
+          <c:showVal val="0"/>
+          <c:showCatName val="0"/>
+          <c:showSerName val="0"/>
+          <c:showPercent val="0"/>
+          <c:showBubbleSize val="0"/>
+          <c:extLst>
+            <c:ext xmlns:c15="http://schemas.microsoft.com/office/drawing/2012/chart" uri="{CE6537A1-D6FC-4f65-9D91-7224C49458BB}"/>
+          </c:extLst>
+        </c:dLbl>
+      </c:pivotFmt>
+    </c:pivotFmts>
+    <c:plotArea>
+      <c:layout/>
+      <c:barChart>
+        <c:barDir val="col"/>
+        <c:grouping val="stacked"/>
+        <c:varyColors val="0"/>
+        <c:ser>
+          <c:idx val="0"/>
+          <c:order val="0"/>
+          <c:tx>
+            <c:strRef>
+              <c:f>'Success by Category'!$B$4:$B$5</c:f>
+              <c:strCache>
+                <c:ptCount val="1"/>
+                <c:pt idx="0">
+                  <c:v>canceled</c:v>
+                </c:pt>
+              </c:strCache>
+            </c:strRef>
+          </c:tx>
+          <c:spPr>
+            <a:solidFill>
+              <a:schemeClr val="accent2">
+                <a:shade val="58000"/>
+              </a:schemeClr>
+            </a:solidFill>
+            <a:ln>
+              <a:noFill/>
+            </a:ln>
+            <a:effectLst/>
+          </c:spPr>
+          <c:invertIfNegative val="0"/>
+          <c:cat>
+            <c:strRef>
+              <c:f>'Success by Category'!$A$6:$A$15</c:f>
+              <c:strCache>
+                <c:ptCount val="9"/>
+                <c:pt idx="0">
+                  <c:v>film &amp; video</c:v>
+                </c:pt>
+                <c:pt idx="1">
+                  <c:v>food</c:v>
+                </c:pt>
+                <c:pt idx="2">
+                  <c:v>games</c:v>
+                </c:pt>
+                <c:pt idx="3">
+                  <c:v>journalism</c:v>
+                </c:pt>
+                <c:pt idx="4">
+                  <c:v>music</c:v>
+                </c:pt>
+                <c:pt idx="5">
+                  <c:v>photography</c:v>
+                </c:pt>
+                <c:pt idx="6">
+                  <c:v>publishing</c:v>
+                </c:pt>
+                <c:pt idx="7">
+                  <c:v>technology</c:v>
+                </c:pt>
+                <c:pt idx="8">
+                  <c:v>theater</c:v>
+                </c:pt>
+              </c:strCache>
+            </c:strRef>
+          </c:cat>
+          <c:val>
+            <c:numRef>
+              <c:f>'Success by Category'!$B$6:$B$15</c:f>
+              <c:numCache>
+                <c:formatCode>General</c:formatCode>
+                <c:ptCount val="9"/>
+                <c:pt idx="0">
+                  <c:v>40</c:v>
+                </c:pt>
+                <c:pt idx="1">
+                  <c:v>20</c:v>
+                </c:pt>
+                <c:pt idx="3">
+                  <c:v>24</c:v>
+                </c:pt>
+                <c:pt idx="4">
+                  <c:v>20</c:v>
+                </c:pt>
+                <c:pt idx="6">
+                  <c:v>30</c:v>
+                </c:pt>
+                <c:pt idx="7">
+                  <c:v>178</c:v>
+                </c:pt>
+                <c:pt idx="8">
+                  <c:v>37</c:v>
+                </c:pt>
+              </c:numCache>
+            </c:numRef>
+          </c:val>
+          <c:extLst>
+            <c:ext xmlns:c16="http://schemas.microsoft.com/office/drawing/2014/chart" uri="{C3380CC4-5D6E-409C-BE32-E72D297353CC}">
+              <c16:uniqueId val="{00000000-EE07-48A6-BD5B-AF274C60CE61}"/>
+            </c:ext>
+          </c:extLst>
+        </c:ser>
+        <c:ser>
+          <c:idx val="1"/>
+          <c:order val="1"/>
+          <c:tx>
+            <c:strRef>
+              <c:f>'Success by Category'!$C$4:$C$5</c:f>
+              <c:strCache>
+                <c:ptCount val="1"/>
+                <c:pt idx="0">
+                  <c:v>failed</c:v>
+                </c:pt>
+              </c:strCache>
+            </c:strRef>
+          </c:tx>
+          <c:spPr>
+            <a:solidFill>
+              <a:schemeClr val="accent2">
+                <a:shade val="86000"/>
+              </a:schemeClr>
+            </a:solidFill>
+            <a:ln>
+              <a:noFill/>
+            </a:ln>
+            <a:effectLst/>
+          </c:spPr>
+          <c:invertIfNegative val="0"/>
+          <c:cat>
+            <c:strRef>
+              <c:f>'Success by Category'!$A$6:$A$15</c:f>
+              <c:strCache>
+                <c:ptCount val="9"/>
+                <c:pt idx="0">
+                  <c:v>film &amp; video</c:v>
+                </c:pt>
+                <c:pt idx="1">
+                  <c:v>food</c:v>
+                </c:pt>
+                <c:pt idx="2">
+                  <c:v>games</c:v>
+                </c:pt>
+                <c:pt idx="3">
+                  <c:v>journalism</c:v>
+                </c:pt>
+                <c:pt idx="4">
+                  <c:v>music</c:v>
+                </c:pt>
+                <c:pt idx="5">
+                  <c:v>photography</c:v>
+                </c:pt>
+                <c:pt idx="6">
+                  <c:v>publishing</c:v>
+                </c:pt>
+                <c:pt idx="7">
+                  <c:v>technology</c:v>
+                </c:pt>
+                <c:pt idx="8">
+                  <c:v>theater</c:v>
+                </c:pt>
+              </c:strCache>
+            </c:strRef>
+          </c:cat>
+          <c:val>
+            <c:numRef>
+              <c:f>'Success by Category'!$C$6:$C$15</c:f>
+              <c:numCache>
+                <c:formatCode>General</c:formatCode>
+                <c:ptCount val="9"/>
+                <c:pt idx="0">
+                  <c:v>180</c:v>
+                </c:pt>
+                <c:pt idx="1">
+                  <c:v>140</c:v>
+                </c:pt>
+                <c:pt idx="2">
+                  <c:v>140</c:v>
+                </c:pt>
+                <c:pt idx="4">
+                  <c:v>120</c:v>
+                </c:pt>
+                <c:pt idx="5">
+                  <c:v>117</c:v>
+                </c:pt>
+                <c:pt idx="6">
+                  <c:v>127</c:v>
+                </c:pt>
+                <c:pt idx="7">
+                  <c:v>213</c:v>
+                </c:pt>
+                <c:pt idx="8">
+                  <c:v>493</c:v>
+                </c:pt>
+              </c:numCache>
+            </c:numRef>
+          </c:val>
+          <c:extLst>
+            <c:ext xmlns:c16="http://schemas.microsoft.com/office/drawing/2014/chart" uri="{C3380CC4-5D6E-409C-BE32-E72D297353CC}">
+              <c16:uniqueId val="{00000001-EE07-48A6-BD5B-AF274C60CE61}"/>
+            </c:ext>
+          </c:extLst>
+        </c:ser>
+        <c:ser>
+          <c:idx val="2"/>
+          <c:order val="2"/>
+          <c:tx>
+            <c:strRef>
+              <c:f>'Success by Category'!$D$4:$D$5</c:f>
+              <c:strCache>
+                <c:ptCount val="1"/>
+                <c:pt idx="0">
+                  <c:v>live</c:v>
+                </c:pt>
+              </c:strCache>
+            </c:strRef>
+          </c:tx>
+          <c:spPr>
+            <a:solidFill>
+              <a:schemeClr val="accent2">
+                <a:tint val="86000"/>
+              </a:schemeClr>
+            </a:solidFill>
+            <a:ln>
+              <a:noFill/>
+            </a:ln>
+            <a:effectLst/>
+          </c:spPr>
+          <c:invertIfNegative val="0"/>
+          <c:cat>
+            <c:strRef>
+              <c:f>'Success by Category'!$A$6:$A$15</c:f>
+              <c:strCache>
+                <c:ptCount val="9"/>
+                <c:pt idx="0">
+                  <c:v>film &amp; video</c:v>
+                </c:pt>
+                <c:pt idx="1">
+                  <c:v>food</c:v>
+                </c:pt>
+                <c:pt idx="2">
+                  <c:v>games</c:v>
+                </c:pt>
+                <c:pt idx="3">
+                  <c:v>journalism</c:v>
+                </c:pt>
+                <c:pt idx="4">
+                  <c:v>music</c:v>
+                </c:pt>
+                <c:pt idx="5">
+                  <c:v>photography</c:v>
+                </c:pt>
+                <c:pt idx="6">
+                  <c:v>publishing</c:v>
+                </c:pt>
+                <c:pt idx="7">
+                  <c:v>technology</c:v>
+                </c:pt>
+                <c:pt idx="8">
+                  <c:v>theater</c:v>
+                </c:pt>
+              </c:strCache>
+            </c:strRef>
+          </c:cat>
+          <c:val>
+            <c:numRef>
+              <c:f>'Success by Category'!$D$6:$D$15</c:f>
+              <c:numCache>
+                <c:formatCode>General</c:formatCode>
+                <c:ptCount val="9"/>
+                <c:pt idx="1">
+                  <c:v>6</c:v>
+                </c:pt>
+                <c:pt idx="4">
+                  <c:v>20</c:v>
+                </c:pt>
+                <c:pt idx="8">
+                  <c:v>24</c:v>
+                </c:pt>
+              </c:numCache>
+            </c:numRef>
+          </c:val>
+          <c:extLst>
+            <c:ext xmlns:c16="http://schemas.microsoft.com/office/drawing/2014/chart" uri="{C3380CC4-5D6E-409C-BE32-E72D297353CC}">
+              <c16:uniqueId val="{00000002-EE07-48A6-BD5B-AF274C60CE61}"/>
+            </c:ext>
+          </c:extLst>
+        </c:ser>
+        <c:ser>
+          <c:idx val="3"/>
+          <c:order val="3"/>
+          <c:tx>
+            <c:strRef>
+              <c:f>'Success by Category'!$E$4:$E$5</c:f>
+              <c:strCache>
+                <c:ptCount val="1"/>
+                <c:pt idx="0">
+                  <c:v>successful</c:v>
+                </c:pt>
+              </c:strCache>
+            </c:strRef>
+          </c:tx>
+          <c:spPr>
+            <a:solidFill>
+              <a:schemeClr val="accent2">
+                <a:tint val="58000"/>
+              </a:schemeClr>
+            </a:solidFill>
+            <a:ln>
+              <a:noFill/>
+            </a:ln>
+            <a:effectLst/>
+          </c:spPr>
+          <c:invertIfNegative val="0"/>
+          <c:cat>
+            <c:strRef>
+              <c:f>'Success by Category'!$A$6:$A$15</c:f>
+              <c:strCache>
+                <c:ptCount val="9"/>
+                <c:pt idx="0">
+                  <c:v>film &amp; video</c:v>
+                </c:pt>
+                <c:pt idx="1">
+                  <c:v>food</c:v>
+                </c:pt>
+                <c:pt idx="2">
+                  <c:v>games</c:v>
+                </c:pt>
+                <c:pt idx="3">
+                  <c:v>journalism</c:v>
+                </c:pt>
+                <c:pt idx="4">
+                  <c:v>music</c:v>
+                </c:pt>
+                <c:pt idx="5">
+                  <c:v>photography</c:v>
+                </c:pt>
+                <c:pt idx="6">
+                  <c:v>publishing</c:v>
+                </c:pt>
+                <c:pt idx="7">
+                  <c:v>technology</c:v>
+                </c:pt>
+                <c:pt idx="8">
+                  <c:v>theater</c:v>
+                </c:pt>
+              </c:strCache>
+            </c:strRef>
+          </c:cat>
+          <c:val>
+            <c:numRef>
+              <c:f>'Success by Category'!$E$6:$E$15</c:f>
+              <c:numCache>
+                <c:formatCode>General</c:formatCode>
+                <c:ptCount val="9"/>
+                <c:pt idx="0">
+                  <c:v>300</c:v>
+                </c:pt>
+                <c:pt idx="1">
+                  <c:v>34</c:v>
+                </c:pt>
+                <c:pt idx="2">
+                  <c:v>80</c:v>
+                </c:pt>
+                <c:pt idx="4">
+                  <c:v>540</c:v>
+                </c:pt>
+                <c:pt idx="5">
+                  <c:v>103</c:v>
+                </c:pt>
+                <c:pt idx="6">
+                  <c:v>80</c:v>
+                </c:pt>
+                <c:pt idx="7">
+                  <c:v>209</c:v>
+                </c:pt>
+                <c:pt idx="8">
+                  <c:v>839</c:v>
+                </c:pt>
+              </c:numCache>
+            </c:numRef>
+          </c:val>
+          <c:extLst>
+            <c:ext xmlns:c16="http://schemas.microsoft.com/office/drawing/2014/chart" uri="{C3380CC4-5D6E-409C-BE32-E72D297353CC}">
+              <c16:uniqueId val="{00000003-EE07-48A6-BD5B-AF274C60CE61}"/>
+            </c:ext>
+          </c:extLst>
+        </c:ser>
+        <c:dLbls>
+          <c:showLegendKey val="0"/>
+          <c:showVal val="0"/>
+          <c:showCatName val="0"/>
+          <c:showSerName val="0"/>
+          <c:showPercent val="0"/>
+          <c:showBubbleSize val="0"/>
+        </c:dLbls>
+        <c:gapWidth val="150"/>
+        <c:overlap val="100"/>
+        <c:axId val="1061618495"/>
+        <c:axId val="1067161615"/>
+      </c:barChart>
+      <c:catAx>
+        <c:axId val="1061618495"/>
+        <c:scaling>
+          <c:orientation val="minMax"/>
+        </c:scaling>
+        <c:delete val="0"/>
+        <c:axPos val="b"/>
+        <c:title>
+          <c:tx>
+            <c:rich>
+              <a:bodyPr rot="0" spcFirstLastPara="1" vertOverflow="ellipsis" vert="horz" wrap="square" anchor="ctr" anchorCtr="1"/>
+              <a:lstStyle/>
+              <a:p>
+                <a:pPr>
+                  <a:defRPr sz="1000" b="0" i="0" u="none" strike="noStrike" kern="1200" baseline="0">
+                    <a:solidFill>
+                      <a:schemeClr val="tx1">
+                        <a:lumMod val="65000"/>
+                        <a:lumOff val="35000"/>
+                      </a:schemeClr>
+                    </a:solidFill>
+                    <a:latin typeface="+mn-lt"/>
+                    <a:ea typeface="+mn-ea"/>
+                    <a:cs typeface="+mn-cs"/>
+                  </a:defRPr>
+                </a:pPr>
+                <a:r>
+                  <a:rPr lang="en-US"/>
+                  <a:t>Kickstarter</a:t>
+                </a:r>
+                <a:r>
+                  <a:rPr lang="en-US" baseline="0"/>
+                  <a:t> Cateogories</a:t>
+                </a:r>
+                <a:endParaRPr lang="en-US"/>
+              </a:p>
+            </c:rich>
+          </c:tx>
+          <c:overlay val="0"/>
+          <c:spPr>
+            <a:noFill/>
+            <a:ln>
+              <a:noFill/>
+            </a:ln>
+            <a:effectLst/>
+          </c:spPr>
+          <c:txPr>
+            <a:bodyPr rot="0" spcFirstLastPara="1" vertOverflow="ellipsis" vert="horz" wrap="square" anchor="ctr" anchorCtr="1"/>
+            <a:lstStyle/>
+            <a:p>
+              <a:pPr>
+                <a:defRPr sz="1000" b="0" i="0" u="none" strike="noStrike" kern="1200" baseline="0">
+                  <a:solidFill>
+                    <a:schemeClr val="tx1">
+                      <a:lumMod val="65000"/>
+                      <a:lumOff val="35000"/>
+                    </a:schemeClr>
+                  </a:solidFill>
+                  <a:latin typeface="+mn-lt"/>
+                  <a:ea typeface="+mn-ea"/>
+                  <a:cs typeface="+mn-cs"/>
+                </a:defRPr>
+              </a:pPr>
+              <a:endParaRPr lang="en-US"/>
+            </a:p>
+          </c:txPr>
+        </c:title>
+        <c:numFmt formatCode="General" sourceLinked="1"/>
+        <c:majorTickMark val="out"/>
+        <c:minorTickMark val="none"/>
+        <c:tickLblPos val="nextTo"/>
+        <c:spPr>
+          <a:noFill/>
+          <a:ln w="9525" cap="flat" cmpd="sng" algn="ctr">
+            <a:solidFill>
+              <a:schemeClr val="tx1">
+                <a:lumMod val="15000"/>
+                <a:lumOff val="85000"/>
+              </a:schemeClr>
+            </a:solidFill>
+            <a:round/>
+          </a:ln>
+          <a:effectLst/>
+        </c:spPr>
+        <c:txPr>
+          <a:bodyPr rot="-60000000" spcFirstLastPara="1" vertOverflow="ellipsis" vert="horz" wrap="square" anchor="ctr" anchorCtr="1"/>
+          <a:lstStyle/>
+          <a:p>
+            <a:pPr>
+              <a:defRPr sz="900" b="0" i="0" u="none" strike="noStrike" kern="1200" baseline="0">
+                <a:solidFill>
+                  <a:schemeClr val="tx1">
+                    <a:lumMod val="65000"/>
+                    <a:lumOff val="35000"/>
+                  </a:schemeClr>
+                </a:solidFill>
+                <a:latin typeface="+mn-lt"/>
+                <a:ea typeface="+mn-ea"/>
+                <a:cs typeface="+mn-cs"/>
+              </a:defRPr>
+            </a:pPr>
+            <a:endParaRPr lang="en-US"/>
+          </a:p>
+        </c:txPr>
+        <c:crossAx val="1067161615"/>
+        <c:crosses val="autoZero"/>
+        <c:auto val="1"/>
+        <c:lblAlgn val="ctr"/>
+        <c:lblOffset val="100"/>
+        <c:noMultiLvlLbl val="0"/>
+      </c:catAx>
+      <c:valAx>
+        <c:axId val="1067161615"/>
+        <c:scaling>
+          <c:orientation val="minMax"/>
+        </c:scaling>
+        <c:delete val="0"/>
+        <c:axPos val="l"/>
+        <c:majorGridlines>
+          <c:spPr>
+            <a:ln w="9525" cap="flat" cmpd="sng" algn="ctr">
+              <a:solidFill>
+                <a:schemeClr val="tx1">
+                  <a:lumMod val="15000"/>
+                  <a:lumOff val="85000"/>
+                </a:schemeClr>
+              </a:solidFill>
+              <a:round/>
+            </a:ln>
+            <a:effectLst/>
+          </c:spPr>
+        </c:majorGridlines>
+        <c:title>
+          <c:tx>
+            <c:rich>
+              <a:bodyPr rot="-5400000" spcFirstLastPara="1" vertOverflow="ellipsis" vert="horz" wrap="square" anchor="ctr" anchorCtr="1"/>
+              <a:lstStyle/>
+              <a:p>
+                <a:pPr>
+                  <a:defRPr sz="1000" b="0" i="0" u="none" strike="noStrike" kern="1200" baseline="0">
+                    <a:solidFill>
+                      <a:schemeClr val="tx1">
+                        <a:lumMod val="65000"/>
+                        <a:lumOff val="35000"/>
+                      </a:schemeClr>
+                    </a:solidFill>
+                    <a:latin typeface="+mn-lt"/>
+                    <a:ea typeface="+mn-ea"/>
+                    <a:cs typeface="+mn-cs"/>
+                  </a:defRPr>
+                </a:pPr>
+                <a:r>
+                  <a:rPr lang="en-US"/>
+                  <a:t>Total</a:t>
+                </a:r>
+                <a:r>
+                  <a:rPr lang="en-US" baseline="0"/>
+                  <a:t> Projects</a:t>
+                </a:r>
+              </a:p>
+            </c:rich>
+          </c:tx>
+          <c:overlay val="0"/>
+          <c:spPr>
+            <a:noFill/>
+            <a:ln>
+              <a:noFill/>
+            </a:ln>
+            <a:effectLst/>
+          </c:spPr>
+          <c:txPr>
+            <a:bodyPr rot="-5400000" spcFirstLastPara="1" vertOverflow="ellipsis" vert="horz" wrap="square" anchor="ctr" anchorCtr="1"/>
+            <a:lstStyle/>
+            <a:p>
+              <a:pPr>
+                <a:defRPr sz="1000" b="0" i="0" u="none" strike="noStrike" kern="1200" baseline="0">
+                  <a:solidFill>
+                    <a:schemeClr val="tx1">
+                      <a:lumMod val="65000"/>
+                      <a:lumOff val="35000"/>
+                    </a:schemeClr>
+                  </a:solidFill>
+                  <a:latin typeface="+mn-lt"/>
+                  <a:ea typeface="+mn-ea"/>
+                  <a:cs typeface="+mn-cs"/>
+                </a:defRPr>
+              </a:pPr>
+              <a:endParaRPr lang="en-US"/>
+            </a:p>
+          </c:txPr>
+        </c:title>
+        <c:numFmt formatCode="General" sourceLinked="1"/>
+        <c:majorTickMark val="out"/>
+        <c:minorTickMark val="none"/>
+        <c:tickLblPos val="nextTo"/>
+        <c:spPr>
+          <a:noFill/>
+          <a:ln>
+            <a:noFill/>
+          </a:ln>
+          <a:effectLst/>
+        </c:spPr>
+        <c:txPr>
+          <a:bodyPr rot="-60000000" spcFirstLastPara="1" vertOverflow="ellipsis" vert="horz" wrap="square" anchor="ctr" anchorCtr="1"/>
+          <a:lstStyle/>
+          <a:p>
+            <a:pPr>
+              <a:defRPr sz="900" b="0" i="0" u="none" strike="noStrike" kern="1200" baseline="0">
+                <a:solidFill>
+                  <a:schemeClr val="tx1">
+                    <a:lumMod val="65000"/>
+                    <a:lumOff val="35000"/>
+                  </a:schemeClr>
+                </a:solidFill>
+                <a:latin typeface="+mn-lt"/>
+                <a:ea typeface="+mn-ea"/>
+                <a:cs typeface="+mn-cs"/>
+              </a:defRPr>
+            </a:pPr>
+            <a:endParaRPr lang="en-US"/>
+          </a:p>
+        </c:txPr>
+        <c:crossAx val="1061618495"/>
+        <c:crosses val="autoZero"/>
+        <c:crossBetween val="between"/>
+      </c:valAx>
+      <c:spPr>
+        <a:noFill/>
+        <a:ln>
+          <a:noFill/>
+        </a:ln>
+        <a:effectLst/>
+      </c:spPr>
+    </c:plotArea>
+    <c:legend>
+      <c:legendPos val="r"/>
+      <c:overlay val="0"/>
+      <c:spPr>
+        <a:noFill/>
+        <a:ln>
+          <a:noFill/>
+        </a:ln>
+        <a:effectLst/>
+      </c:spPr>
+      <c:txPr>
+        <a:bodyPr rot="0" spcFirstLastPara="1" vertOverflow="ellipsis" vert="horz" wrap="square" anchor="ctr" anchorCtr="1"/>
+        <a:lstStyle/>
+        <a:p>
+          <a:pPr>
+            <a:defRPr sz="900" b="0" i="0" u="none" strike="noStrike" kern="1200" baseline="0">
+              <a:solidFill>
+                <a:schemeClr val="tx1">
+                  <a:lumMod val="65000"/>
+                  <a:lumOff val="35000"/>
+                </a:schemeClr>
+              </a:solidFill>
+              <a:latin typeface="+mn-lt"/>
+              <a:ea typeface="+mn-ea"/>
+              <a:cs typeface="+mn-cs"/>
+            </a:defRPr>
+          </a:pPr>
+          <a:endParaRPr lang="en-US"/>
+        </a:p>
+      </c:txPr>
+    </c:legend>
+    <c:plotVisOnly val="1"/>
+    <c:dispBlanksAs val="gap"/>
+    <c:extLst>
+      <c:ext xmlns:c16r3="http://schemas.microsoft.com/office/drawing/2017/03/chart" uri="{56B9EC1D-385E-4148-901F-78D8002777C0}">
+        <c16r3:dataDisplayOptions16>
+          <c16r3:dispNaAsBlank val="1"/>
+        </c16r3:dataDisplayOptions16>
+      </c:ext>
+    </c:extLst>
+    <c:showDLblsOverMax val="0"/>
+  </c:chart>
+  <c:spPr>
+    <a:solidFill>
+      <a:schemeClr val="bg1"/>
+    </a:solidFill>
+    <a:ln w="9525" cap="flat" cmpd="sng" algn="ctr">
+      <a:solidFill>
+        <a:schemeClr val="tx1">
+          <a:lumMod val="15000"/>
+          <a:lumOff val="85000"/>
+        </a:schemeClr>
+      </a:solidFill>
+      <a:round/>
+    </a:ln>
+    <a:effectLst/>
+  </c:spPr>
+  <c:txPr>
+    <a:bodyPr/>
+    <a:lstStyle/>
+    <a:p>
+      <a:pPr>
+        <a:defRPr/>
+      </a:pPr>
+      <a:endParaRPr lang="en-US"/>
+    </a:p>
+  </c:txPr>
+  <c:externalData r:id="rId3">
+    <c:autoUpdate val="0"/>
+  </c:externalData>
+  <c:extLst>
+    <c:ext xmlns:c14="http://schemas.microsoft.com/office/drawing/2007/8/2/chart" uri="{781A3756-C4B2-4CAC-9D66-4F8BD8637D16}">
+      <c14:pivotOptions>
+        <c14:dropZoneFilter val="1"/>
+        <c14:dropZoneCategories val="1"/>
+        <c14:dropZoneData val="1"/>
+        <c14:dropZoneSeries val="1"/>
+        <c14:dropZonesVisible val="1"/>
+      </c14:pivotOptions>
+    </c:ext>
+    <c:ext xmlns:c16="http://schemas.microsoft.com/office/drawing/2014/chart" uri="{E28EC0CA-F0BB-4C9C-879D-F8772B89E7AC}">
+      <c16:pivotOptions16>
+        <c16:showExpandCollapseFieldButtons val="1"/>
+      </c16:pivotOptions16>
+    </c:ext>
+  </c:extLst>
+</c:chartSpace>
+</file>
+
+<file path=word/charts/chart2.xml><?xml version="1.0" encoding="utf-8"?>
+<c:chartSpace xmlns:c="http://schemas.openxmlformats.org/drawingml/2006/chart" xmlns:a="http://schemas.openxmlformats.org/drawingml/2006/main" xmlns:r="http://schemas.openxmlformats.org/officeDocument/2006/relationships" xmlns:c16r2="http://schemas.microsoft.com/office/drawing/2015/06/chart">
+  <c:date1904 val="0"/>
+  <c:lang val="en-US"/>
+  <c:roundedCorners val="0"/>
+  <mc:AlternateContent xmlns:mc="http://schemas.openxmlformats.org/markup-compatibility/2006">
+    <mc:Choice xmlns:c14="http://schemas.microsoft.com/office/drawing/2007/8/2/chart" Requires="c14">
+      <c14:style val="102"/>
+    </mc:Choice>
+    <mc:Fallback>
+      <c:style val="2"/>
+    </mc:Fallback>
+  </mc:AlternateContent>
+  <c:pivotSource>
+    <c:name>[1. Kickstarter Excel Data.xlsx]Success By Year!PivotTable7</c:name>
+    <c:fmtId val="-1"/>
+  </c:pivotSource>
+  <c:chart>
+    <c:title>
+      <c:tx>
+        <c:rich>
+          <a:bodyPr rot="0" spcFirstLastPara="1" vertOverflow="ellipsis" vert="horz" wrap="square" anchor="ctr" anchorCtr="1"/>
+          <a:lstStyle/>
+          <a:p>
+            <a:pPr>
+              <a:defRPr sz="1400" b="0" i="0" u="none" strike="noStrike" kern="1200" spc="0" baseline="0">
+                <a:solidFill>
+                  <a:schemeClr val="tx1">
+                    <a:lumMod val="65000"/>
+                    <a:lumOff val="35000"/>
+                  </a:schemeClr>
+                </a:solidFill>
+                <a:latin typeface="+mn-lt"/>
+                <a:ea typeface="+mn-ea"/>
+                <a:cs typeface="+mn-cs"/>
+              </a:defRPr>
+            </a:pPr>
+            <a:r>
+              <a:rPr lang="en-US"/>
+              <a:t>Kickstarter</a:t>
+            </a:r>
+            <a:r>
+              <a:rPr lang="en-US" baseline="0"/>
+              <a:t> Success by Year</a:t>
+            </a:r>
+            <a:endParaRPr lang="en-US"/>
+          </a:p>
+        </c:rich>
+      </c:tx>
+      <c:overlay val="0"/>
+      <c:spPr>
+        <a:noFill/>
+        <a:ln>
+          <a:noFill/>
+        </a:ln>
+        <a:effectLst/>
+      </c:spPr>
+      <c:txPr>
+        <a:bodyPr rot="0" spcFirstLastPara="1" vertOverflow="ellipsis" vert="horz" wrap="square" anchor="ctr" anchorCtr="1"/>
+        <a:lstStyle/>
+        <a:p>
+          <a:pPr>
+            <a:defRPr sz="1400" b="0" i="0" u="none" strike="noStrike" kern="1200" spc="0" baseline="0">
+              <a:solidFill>
+                <a:schemeClr val="tx1">
+                  <a:lumMod val="65000"/>
+                  <a:lumOff val="35000"/>
+                </a:schemeClr>
+              </a:solidFill>
+              <a:latin typeface="+mn-lt"/>
+              <a:ea typeface="+mn-ea"/>
+              <a:cs typeface="+mn-cs"/>
+            </a:defRPr>
+          </a:pPr>
+          <a:endParaRPr lang="en-US"/>
+        </a:p>
+      </c:txPr>
+    </c:title>
+    <c:autoTitleDeleted val="0"/>
+    <c:pivotFmts>
+      <c:pivotFmt>
+        <c:idx val="0"/>
+        <c:spPr>
+          <a:solidFill>
+            <a:schemeClr val="accent1"/>
+          </a:solidFill>
+          <a:ln w="28575" cap="rnd">
+            <a:solidFill>
+              <a:schemeClr val="accent1"/>
+            </a:solidFill>
+            <a:round/>
+          </a:ln>
+          <a:effectLst/>
+        </c:spPr>
+        <c:marker>
+          <c:symbol val="none"/>
+        </c:marker>
+        <c:dLbl>
+          <c:idx val="0"/>
+          <c:spPr>
+            <a:noFill/>
+            <a:ln>
+              <a:noFill/>
+            </a:ln>
+            <a:effectLst/>
+          </c:spPr>
+          <c:txPr>
+            <a:bodyPr rot="0" spcFirstLastPara="1" vertOverflow="ellipsis" vert="horz" wrap="square" lIns="38100" tIns="19050" rIns="38100" bIns="19050" anchor="ctr" anchorCtr="1">
+              <a:spAutoFit/>
+            </a:bodyPr>
+            <a:lstStyle/>
+            <a:p>
+              <a:pPr>
+                <a:defRPr sz="900" b="0" i="0" u="none" strike="noStrike" kern="1200" baseline="0">
+                  <a:solidFill>
+                    <a:schemeClr val="tx1">
+                      <a:lumMod val="75000"/>
+                      <a:lumOff val="25000"/>
+                    </a:schemeClr>
+                  </a:solidFill>
+                  <a:latin typeface="+mn-lt"/>
+                  <a:ea typeface="+mn-ea"/>
+                  <a:cs typeface="+mn-cs"/>
+                </a:defRPr>
+              </a:pPr>
+              <a:endParaRPr lang="en-US"/>
+            </a:p>
+          </c:txPr>
+          <c:showLegendKey val="0"/>
+          <c:showVal val="0"/>
+          <c:showCatName val="0"/>
+          <c:showSerName val="0"/>
+          <c:showPercent val="0"/>
+          <c:showBubbleSize val="0"/>
+          <c:extLst>
+            <c:ext xmlns:c15="http://schemas.microsoft.com/office/drawing/2012/chart" uri="{CE6537A1-D6FC-4f65-9D91-7224C49458BB}"/>
+          </c:extLst>
+        </c:dLbl>
+      </c:pivotFmt>
+      <c:pivotFmt>
+        <c:idx val="1"/>
+        <c:spPr>
+          <a:solidFill>
+            <a:schemeClr val="accent1"/>
+          </a:solidFill>
+          <a:ln w="28575" cap="rnd">
+            <a:solidFill>
+              <a:schemeClr val="accent1"/>
+            </a:solidFill>
+            <a:round/>
+          </a:ln>
+          <a:effectLst/>
+        </c:spPr>
+        <c:marker>
+          <c:symbol val="none"/>
+        </c:marker>
+        <c:dLbl>
+          <c:idx val="0"/>
+          <c:spPr>
+            <a:noFill/>
+            <a:ln>
+              <a:noFill/>
+            </a:ln>
+            <a:effectLst/>
+          </c:spPr>
+          <c:txPr>
+            <a:bodyPr rot="0" spcFirstLastPara="1" vertOverflow="ellipsis" vert="horz" wrap="square" lIns="38100" tIns="19050" rIns="38100" bIns="19050" anchor="ctr" anchorCtr="1">
+              <a:spAutoFit/>
+            </a:bodyPr>
+            <a:lstStyle/>
+            <a:p>
+              <a:pPr>
+                <a:defRPr sz="900" b="0" i="0" u="none" strike="noStrike" kern="1200" baseline="0">
+                  <a:solidFill>
+                    <a:schemeClr val="tx1">
+                      <a:lumMod val="75000"/>
+                      <a:lumOff val="25000"/>
+                    </a:schemeClr>
+                  </a:solidFill>
+                  <a:latin typeface="+mn-lt"/>
+                  <a:ea typeface="+mn-ea"/>
+                  <a:cs typeface="+mn-cs"/>
+                </a:defRPr>
+              </a:pPr>
+              <a:endParaRPr lang="en-US"/>
+            </a:p>
+          </c:txPr>
+          <c:showLegendKey val="0"/>
+          <c:showVal val="0"/>
+          <c:showCatName val="0"/>
+          <c:showSerName val="0"/>
+          <c:showPercent val="0"/>
+          <c:showBubbleSize val="0"/>
+          <c:extLst>
+            <c:ext xmlns:c15="http://schemas.microsoft.com/office/drawing/2012/chart" uri="{CE6537A1-D6FC-4f65-9D91-7224C49458BB}"/>
+          </c:extLst>
+        </c:dLbl>
+      </c:pivotFmt>
+      <c:pivotFmt>
+        <c:idx val="2"/>
+        <c:spPr>
+          <a:solidFill>
+            <a:schemeClr val="accent1"/>
+          </a:solidFill>
+          <a:ln w="28575" cap="rnd">
+            <a:solidFill>
+              <a:schemeClr val="accent1"/>
+            </a:solidFill>
+            <a:round/>
+          </a:ln>
+          <a:effectLst/>
+        </c:spPr>
+        <c:marker>
+          <c:symbol val="none"/>
+        </c:marker>
+        <c:dLbl>
+          <c:idx val="0"/>
+          <c:spPr>
+            <a:noFill/>
+            <a:ln>
+              <a:noFill/>
+            </a:ln>
+            <a:effectLst/>
+          </c:spPr>
+          <c:txPr>
+            <a:bodyPr rot="0" spcFirstLastPara="1" vertOverflow="ellipsis" vert="horz" wrap="square" lIns="38100" tIns="19050" rIns="38100" bIns="19050" anchor="ctr" anchorCtr="1">
+              <a:spAutoFit/>
+            </a:bodyPr>
+            <a:lstStyle/>
+            <a:p>
+              <a:pPr>
+                <a:defRPr sz="900" b="0" i="0" u="none" strike="noStrike" kern="1200" baseline="0">
+                  <a:solidFill>
+                    <a:schemeClr val="tx1">
+                      <a:lumMod val="75000"/>
+                      <a:lumOff val="25000"/>
+                    </a:schemeClr>
+                  </a:solidFill>
+                  <a:latin typeface="+mn-lt"/>
+                  <a:ea typeface="+mn-ea"/>
+                  <a:cs typeface="+mn-cs"/>
+                </a:defRPr>
+              </a:pPr>
+              <a:endParaRPr lang="en-US"/>
+            </a:p>
+          </c:txPr>
+          <c:showLegendKey val="0"/>
+          <c:showVal val="0"/>
+          <c:showCatName val="0"/>
+          <c:showSerName val="0"/>
+          <c:showPercent val="0"/>
+          <c:showBubbleSize val="0"/>
+          <c:extLst>
+            <c:ext xmlns:c15="http://schemas.microsoft.com/office/drawing/2012/chart" uri="{CE6537A1-D6FC-4f65-9D91-7224C49458BB}"/>
+          </c:extLst>
+        </c:dLbl>
+      </c:pivotFmt>
+      <c:pivotFmt>
+        <c:idx val="3"/>
+        <c:spPr>
+          <a:solidFill>
+            <a:schemeClr val="accent1"/>
+          </a:solidFill>
+          <a:ln w="28575" cap="rnd">
+            <a:solidFill>
+              <a:schemeClr val="accent1"/>
+            </a:solidFill>
+            <a:round/>
+          </a:ln>
+          <a:effectLst/>
+        </c:spPr>
+        <c:marker>
+          <c:symbol val="none"/>
+        </c:marker>
+        <c:dLbl>
+          <c:idx val="0"/>
+          <c:spPr>
+            <a:noFill/>
+            <a:ln>
+              <a:noFill/>
+            </a:ln>
+            <a:effectLst/>
+          </c:spPr>
+          <c:txPr>
+            <a:bodyPr rot="0" spcFirstLastPara="1" vertOverflow="ellipsis" vert="horz" wrap="square" lIns="38100" tIns="19050" rIns="38100" bIns="19050" anchor="ctr" anchorCtr="1">
+              <a:spAutoFit/>
+            </a:bodyPr>
+            <a:lstStyle/>
+            <a:p>
+              <a:pPr>
+                <a:defRPr sz="900" b="0" i="0" u="none" strike="noStrike" kern="1200" baseline="0">
+                  <a:solidFill>
+                    <a:schemeClr val="tx1">
+                      <a:lumMod val="75000"/>
+                      <a:lumOff val="25000"/>
+                    </a:schemeClr>
+                  </a:solidFill>
+                  <a:latin typeface="+mn-lt"/>
+                  <a:ea typeface="+mn-ea"/>
+                  <a:cs typeface="+mn-cs"/>
+                </a:defRPr>
+              </a:pPr>
+              <a:endParaRPr lang="en-US"/>
+            </a:p>
+          </c:txPr>
+          <c:showLegendKey val="0"/>
+          <c:showVal val="0"/>
+          <c:showCatName val="0"/>
+          <c:showSerName val="0"/>
+          <c:showPercent val="0"/>
+          <c:showBubbleSize val="0"/>
+          <c:extLst>
+            <c:ext xmlns:c15="http://schemas.microsoft.com/office/drawing/2012/chart" uri="{CE6537A1-D6FC-4f65-9D91-7224C49458BB}"/>
+          </c:extLst>
+        </c:dLbl>
+      </c:pivotFmt>
+      <c:pivotFmt>
+        <c:idx val="4"/>
+        <c:spPr>
+          <a:solidFill>
+            <a:schemeClr val="accent1"/>
+          </a:solidFill>
+          <a:ln w="28575" cap="rnd">
+            <a:solidFill>
+              <a:schemeClr val="accent1"/>
+            </a:solidFill>
+            <a:round/>
+          </a:ln>
+          <a:effectLst/>
+        </c:spPr>
+        <c:marker>
+          <c:symbol val="none"/>
+        </c:marker>
+        <c:dLbl>
+          <c:idx val="0"/>
+          <c:spPr>
+            <a:noFill/>
+            <a:ln>
+              <a:noFill/>
+            </a:ln>
+            <a:effectLst/>
+          </c:spPr>
+          <c:txPr>
+            <a:bodyPr rot="0" spcFirstLastPara="1" vertOverflow="ellipsis" vert="horz" wrap="square" lIns="38100" tIns="19050" rIns="38100" bIns="19050" anchor="ctr" anchorCtr="1">
+              <a:spAutoFit/>
+            </a:bodyPr>
+            <a:lstStyle/>
+            <a:p>
+              <a:pPr>
+                <a:defRPr sz="900" b="0" i="0" u="none" strike="noStrike" kern="1200" baseline="0">
+                  <a:solidFill>
+                    <a:schemeClr val="tx1">
+                      <a:lumMod val="75000"/>
+                      <a:lumOff val="25000"/>
+                    </a:schemeClr>
+                  </a:solidFill>
+                  <a:latin typeface="+mn-lt"/>
+                  <a:ea typeface="+mn-ea"/>
+                  <a:cs typeface="+mn-cs"/>
+                </a:defRPr>
+              </a:pPr>
+              <a:endParaRPr lang="en-US"/>
+            </a:p>
+          </c:txPr>
+          <c:showLegendKey val="0"/>
+          <c:showVal val="0"/>
+          <c:showCatName val="0"/>
+          <c:showSerName val="0"/>
+          <c:showPercent val="0"/>
+          <c:showBubbleSize val="0"/>
+          <c:extLst>
+            <c:ext xmlns:c15="http://schemas.microsoft.com/office/drawing/2012/chart" uri="{CE6537A1-D6FC-4f65-9D91-7224C49458BB}"/>
+          </c:extLst>
+        </c:dLbl>
+      </c:pivotFmt>
+      <c:pivotFmt>
+        <c:idx val="5"/>
+        <c:spPr>
+          <a:solidFill>
+            <a:schemeClr val="accent1"/>
+          </a:solidFill>
+          <a:ln w="28575" cap="rnd">
+            <a:solidFill>
+              <a:schemeClr val="accent1"/>
+            </a:solidFill>
+            <a:round/>
+          </a:ln>
+          <a:effectLst/>
+        </c:spPr>
+        <c:marker>
+          <c:symbol val="none"/>
+        </c:marker>
+        <c:dLbl>
+          <c:idx val="0"/>
+          <c:spPr>
+            <a:noFill/>
+            <a:ln>
+              <a:noFill/>
+            </a:ln>
+            <a:effectLst/>
+          </c:spPr>
+          <c:txPr>
+            <a:bodyPr rot="0" spcFirstLastPara="1" vertOverflow="ellipsis" vert="horz" wrap="square" lIns="38100" tIns="19050" rIns="38100" bIns="19050" anchor="ctr" anchorCtr="1">
+              <a:spAutoFit/>
+            </a:bodyPr>
+            <a:lstStyle/>
+            <a:p>
+              <a:pPr>
+                <a:defRPr sz="900" b="0" i="0" u="none" strike="noStrike" kern="1200" baseline="0">
+                  <a:solidFill>
+                    <a:schemeClr val="tx1">
+                      <a:lumMod val="75000"/>
+                      <a:lumOff val="25000"/>
+                    </a:schemeClr>
+                  </a:solidFill>
+                  <a:latin typeface="+mn-lt"/>
+                  <a:ea typeface="+mn-ea"/>
+                  <a:cs typeface="+mn-cs"/>
+                </a:defRPr>
+              </a:pPr>
+              <a:endParaRPr lang="en-US"/>
+            </a:p>
+          </c:txPr>
+          <c:showLegendKey val="0"/>
+          <c:showVal val="0"/>
+          <c:showCatName val="0"/>
+          <c:showSerName val="0"/>
+          <c:showPercent val="0"/>
+          <c:showBubbleSize val="0"/>
+          <c:extLst>
+            <c:ext xmlns:c15="http://schemas.microsoft.com/office/drawing/2012/chart" uri="{CE6537A1-D6FC-4f65-9D91-7224C49458BB}"/>
+          </c:extLst>
+        </c:dLbl>
+      </c:pivotFmt>
+      <c:pivotFmt>
+        <c:idx val="6"/>
+        <c:spPr>
+          <a:solidFill>
+            <a:schemeClr val="accent1"/>
+          </a:solidFill>
+          <a:ln w="28575" cap="rnd">
+            <a:solidFill>
+              <a:schemeClr val="accent1"/>
+            </a:solidFill>
+            <a:round/>
+          </a:ln>
+          <a:effectLst/>
+        </c:spPr>
+        <c:marker>
+          <c:symbol val="none"/>
+        </c:marker>
+        <c:dLbl>
+          <c:idx val="0"/>
+          <c:spPr>
+            <a:noFill/>
+            <a:ln>
+              <a:noFill/>
+            </a:ln>
+            <a:effectLst/>
+          </c:spPr>
+          <c:txPr>
+            <a:bodyPr rot="0" spcFirstLastPara="1" vertOverflow="ellipsis" vert="horz" wrap="square" lIns="38100" tIns="19050" rIns="38100" bIns="19050" anchor="ctr" anchorCtr="1">
+              <a:spAutoFit/>
+            </a:bodyPr>
+            <a:lstStyle/>
+            <a:p>
+              <a:pPr>
+                <a:defRPr sz="900" b="0" i="0" u="none" strike="noStrike" kern="1200" baseline="0">
+                  <a:solidFill>
+                    <a:schemeClr val="tx1">
+                      <a:lumMod val="75000"/>
+                      <a:lumOff val="25000"/>
+                    </a:schemeClr>
+                  </a:solidFill>
+                  <a:latin typeface="+mn-lt"/>
+                  <a:ea typeface="+mn-ea"/>
+                  <a:cs typeface="+mn-cs"/>
+                </a:defRPr>
+              </a:pPr>
+              <a:endParaRPr lang="en-US"/>
+            </a:p>
+          </c:txPr>
+          <c:showLegendKey val="0"/>
+          <c:showVal val="0"/>
+          <c:showCatName val="0"/>
+          <c:showSerName val="0"/>
+          <c:showPercent val="0"/>
+          <c:showBubbleSize val="0"/>
+          <c:extLst>
+            <c:ext xmlns:c15="http://schemas.microsoft.com/office/drawing/2012/chart" uri="{CE6537A1-D6FC-4f65-9D91-7224C49458BB}"/>
+          </c:extLst>
+        </c:dLbl>
+      </c:pivotFmt>
+      <c:pivotFmt>
+        <c:idx val="7"/>
+        <c:spPr>
+          <a:solidFill>
+            <a:schemeClr val="accent1"/>
+          </a:solidFill>
+          <a:ln w="28575" cap="rnd">
+            <a:solidFill>
+              <a:schemeClr val="accent1"/>
+            </a:solidFill>
+            <a:round/>
+          </a:ln>
+          <a:effectLst/>
+        </c:spPr>
+        <c:marker>
+          <c:symbol val="none"/>
+        </c:marker>
+        <c:dLbl>
+          <c:idx val="0"/>
+          <c:spPr>
+            <a:noFill/>
+            <a:ln>
+              <a:noFill/>
+            </a:ln>
+            <a:effectLst/>
+          </c:spPr>
+          <c:txPr>
+            <a:bodyPr rot="0" spcFirstLastPara="1" vertOverflow="ellipsis" vert="horz" wrap="square" lIns="38100" tIns="19050" rIns="38100" bIns="19050" anchor="ctr" anchorCtr="1">
+              <a:spAutoFit/>
+            </a:bodyPr>
+            <a:lstStyle/>
+            <a:p>
+              <a:pPr>
+                <a:defRPr sz="900" b="0" i="0" u="none" strike="noStrike" kern="1200" baseline="0">
+                  <a:solidFill>
+                    <a:schemeClr val="tx1">
+                      <a:lumMod val="75000"/>
+                      <a:lumOff val="25000"/>
+                    </a:schemeClr>
+                  </a:solidFill>
+                  <a:latin typeface="+mn-lt"/>
+                  <a:ea typeface="+mn-ea"/>
+                  <a:cs typeface="+mn-cs"/>
+                </a:defRPr>
+              </a:pPr>
+              <a:endParaRPr lang="en-US"/>
+            </a:p>
+          </c:txPr>
+          <c:showLegendKey val="0"/>
+          <c:showVal val="0"/>
+          <c:showCatName val="0"/>
+          <c:showSerName val="0"/>
+          <c:showPercent val="0"/>
+          <c:showBubbleSize val="0"/>
+          <c:extLst>
+            <c:ext xmlns:c15="http://schemas.microsoft.com/office/drawing/2012/chart" uri="{CE6537A1-D6FC-4f65-9D91-7224C49458BB}"/>
+          </c:extLst>
+        </c:dLbl>
+      </c:pivotFmt>
+      <c:pivotFmt>
+        <c:idx val="8"/>
+        <c:spPr>
+          <a:solidFill>
+            <a:schemeClr val="accent1"/>
+          </a:solidFill>
+          <a:ln w="28575" cap="rnd">
+            <a:solidFill>
+              <a:schemeClr val="accent1"/>
+            </a:solidFill>
+            <a:round/>
+          </a:ln>
+          <a:effectLst/>
+        </c:spPr>
+        <c:marker>
+          <c:symbol val="none"/>
+        </c:marker>
+        <c:dLbl>
+          <c:idx val="0"/>
+          <c:spPr>
+            <a:noFill/>
+            <a:ln>
+              <a:noFill/>
+            </a:ln>
+            <a:effectLst/>
+          </c:spPr>
+          <c:txPr>
+            <a:bodyPr rot="0" spcFirstLastPara="1" vertOverflow="ellipsis" vert="horz" wrap="square" lIns="38100" tIns="19050" rIns="38100" bIns="19050" anchor="ctr" anchorCtr="1">
+              <a:spAutoFit/>
+            </a:bodyPr>
+            <a:lstStyle/>
+            <a:p>
+              <a:pPr>
+                <a:defRPr sz="900" b="0" i="0" u="none" strike="noStrike" kern="1200" baseline="0">
+                  <a:solidFill>
+                    <a:schemeClr val="tx1">
+                      <a:lumMod val="75000"/>
+                      <a:lumOff val="25000"/>
+                    </a:schemeClr>
+                  </a:solidFill>
+                  <a:latin typeface="+mn-lt"/>
+                  <a:ea typeface="+mn-ea"/>
+                  <a:cs typeface="+mn-cs"/>
+                </a:defRPr>
+              </a:pPr>
+              <a:endParaRPr lang="en-US"/>
+            </a:p>
+          </c:txPr>
+          <c:showLegendKey val="0"/>
+          <c:showVal val="0"/>
+          <c:showCatName val="0"/>
+          <c:showSerName val="0"/>
+          <c:showPercent val="0"/>
+          <c:showBubbleSize val="0"/>
+          <c:extLst>
+            <c:ext xmlns:c15="http://schemas.microsoft.com/office/drawing/2012/chart" uri="{CE6537A1-D6FC-4f65-9D91-7224C49458BB}"/>
+          </c:extLst>
+        </c:dLbl>
+      </c:pivotFmt>
+      <c:pivotFmt>
+        <c:idx val="9"/>
+        <c:spPr>
+          <a:solidFill>
+            <a:schemeClr val="accent1"/>
+          </a:solidFill>
+          <a:ln w="28575" cap="rnd">
+            <a:solidFill>
+              <a:schemeClr val="accent1"/>
+            </a:solidFill>
+            <a:round/>
+          </a:ln>
+          <a:effectLst/>
+        </c:spPr>
+        <c:marker>
+          <c:symbol val="none"/>
+        </c:marker>
+        <c:dLbl>
+          <c:idx val="0"/>
+          <c:spPr>
+            <a:noFill/>
+            <a:ln>
+              <a:noFill/>
+            </a:ln>
+            <a:effectLst/>
+          </c:spPr>
+          <c:txPr>
+            <a:bodyPr rot="0" spcFirstLastPara="1" vertOverflow="ellipsis" vert="horz" wrap="square" lIns="38100" tIns="19050" rIns="38100" bIns="19050" anchor="ctr" anchorCtr="1">
+              <a:spAutoFit/>
+            </a:bodyPr>
+            <a:lstStyle/>
+            <a:p>
+              <a:pPr>
+                <a:defRPr sz="900" b="0" i="0" u="none" strike="noStrike" kern="1200" baseline="0">
+                  <a:solidFill>
+                    <a:schemeClr val="tx1">
+                      <a:lumMod val="75000"/>
+                      <a:lumOff val="25000"/>
+                    </a:schemeClr>
+                  </a:solidFill>
+                  <a:latin typeface="+mn-lt"/>
+                  <a:ea typeface="+mn-ea"/>
+                  <a:cs typeface="+mn-cs"/>
+                </a:defRPr>
+              </a:pPr>
+              <a:endParaRPr lang="en-US"/>
+            </a:p>
+          </c:txPr>
+          <c:showLegendKey val="0"/>
+          <c:showVal val="0"/>
+          <c:showCatName val="0"/>
+          <c:showSerName val="0"/>
+          <c:showPercent val="0"/>
+          <c:showBubbleSize val="0"/>
+          <c:extLst>
+            <c:ext xmlns:c15="http://schemas.microsoft.com/office/drawing/2012/chart" uri="{CE6537A1-D6FC-4f65-9D91-7224C49458BB}"/>
+          </c:extLst>
+        </c:dLbl>
+      </c:pivotFmt>
+      <c:pivotFmt>
+        <c:idx val="10"/>
+        <c:spPr>
+          <a:solidFill>
+            <a:schemeClr val="accent1"/>
+          </a:solidFill>
+          <a:ln w="28575" cap="rnd">
+            <a:solidFill>
+              <a:schemeClr val="accent1"/>
+            </a:solidFill>
+            <a:round/>
+          </a:ln>
+          <a:effectLst/>
+        </c:spPr>
+        <c:marker>
+          <c:symbol val="none"/>
+        </c:marker>
+        <c:dLbl>
+          <c:idx val="0"/>
+          <c:spPr>
+            <a:noFill/>
+            <a:ln>
+              <a:noFill/>
+            </a:ln>
+            <a:effectLst/>
+          </c:spPr>
+          <c:txPr>
+            <a:bodyPr rot="0" spcFirstLastPara="1" vertOverflow="ellipsis" vert="horz" wrap="square" lIns="38100" tIns="19050" rIns="38100" bIns="19050" anchor="ctr" anchorCtr="1">
+              <a:spAutoFit/>
+            </a:bodyPr>
+            <a:lstStyle/>
+            <a:p>
+              <a:pPr>
+                <a:defRPr sz="900" b="0" i="0" u="none" strike="noStrike" kern="1200" baseline="0">
+                  <a:solidFill>
+                    <a:schemeClr val="tx1">
+                      <a:lumMod val="75000"/>
+                      <a:lumOff val="25000"/>
+                    </a:schemeClr>
+                  </a:solidFill>
+                  <a:latin typeface="+mn-lt"/>
+                  <a:ea typeface="+mn-ea"/>
+                  <a:cs typeface="+mn-cs"/>
+                </a:defRPr>
+              </a:pPr>
+              <a:endParaRPr lang="en-US"/>
+            </a:p>
+          </c:txPr>
+          <c:showLegendKey val="0"/>
+          <c:showVal val="0"/>
+          <c:showCatName val="0"/>
+          <c:showSerName val="0"/>
+          <c:showPercent val="0"/>
+          <c:showBubbleSize val="0"/>
+          <c:extLst>
+            <c:ext xmlns:c15="http://schemas.microsoft.com/office/drawing/2012/chart" uri="{CE6537A1-D6FC-4f65-9D91-7224C49458BB}"/>
+          </c:extLst>
+        </c:dLbl>
+      </c:pivotFmt>
+      <c:pivotFmt>
+        <c:idx val="11"/>
+        <c:spPr>
+          <a:solidFill>
+            <a:schemeClr val="accent1"/>
+          </a:solidFill>
+          <a:ln w="28575" cap="rnd">
+            <a:solidFill>
+              <a:schemeClr val="accent1"/>
+            </a:solidFill>
+            <a:round/>
+          </a:ln>
+          <a:effectLst/>
+        </c:spPr>
+        <c:marker>
+          <c:symbol val="none"/>
+        </c:marker>
+        <c:dLbl>
+          <c:idx val="0"/>
+          <c:spPr>
+            <a:noFill/>
+            <a:ln>
+              <a:noFill/>
+            </a:ln>
+            <a:effectLst/>
+          </c:spPr>
+          <c:txPr>
+            <a:bodyPr rot="0" spcFirstLastPara="1" vertOverflow="ellipsis" vert="horz" wrap="square" lIns="38100" tIns="19050" rIns="38100" bIns="19050" anchor="ctr" anchorCtr="1">
+              <a:spAutoFit/>
+            </a:bodyPr>
+            <a:lstStyle/>
+            <a:p>
+              <a:pPr>
+                <a:defRPr sz="900" b="0" i="0" u="none" strike="noStrike" kern="1200" baseline="0">
+                  <a:solidFill>
+                    <a:schemeClr val="tx1">
+                      <a:lumMod val="75000"/>
+                      <a:lumOff val="25000"/>
+                    </a:schemeClr>
+                  </a:solidFill>
+                  <a:latin typeface="+mn-lt"/>
+                  <a:ea typeface="+mn-ea"/>
+                  <a:cs typeface="+mn-cs"/>
+                </a:defRPr>
+              </a:pPr>
+              <a:endParaRPr lang="en-US"/>
+            </a:p>
+          </c:txPr>
+          <c:showLegendKey val="0"/>
+          <c:showVal val="0"/>
+          <c:showCatName val="0"/>
+          <c:showSerName val="0"/>
+          <c:showPercent val="0"/>
+          <c:showBubbleSize val="0"/>
+          <c:extLst>
+            <c:ext xmlns:c15="http://schemas.microsoft.com/office/drawing/2012/chart" uri="{CE6537A1-D6FC-4f65-9D91-7224C49458BB}"/>
+          </c:extLst>
+        </c:dLbl>
+      </c:pivotFmt>
+    </c:pivotFmts>
+    <c:plotArea>
+      <c:layout/>
+      <c:lineChart>
+        <c:grouping val="standard"/>
+        <c:varyColors val="0"/>
+        <c:ser>
+          <c:idx val="0"/>
+          <c:order val="0"/>
+          <c:tx>
+            <c:strRef>
+              <c:f>'Success By Year'!$B$4:$B$5</c:f>
+              <c:strCache>
+                <c:ptCount val="1"/>
+                <c:pt idx="0">
+                  <c:v>canceled</c:v>
+                </c:pt>
+              </c:strCache>
+            </c:strRef>
+          </c:tx>
+          <c:spPr>
+            <a:ln w="28575" cap="rnd">
+              <a:solidFill>
+                <a:schemeClr val="accent1"/>
+              </a:solidFill>
+              <a:round/>
+            </a:ln>
+            <a:effectLst/>
+          </c:spPr>
+          <c:marker>
+            <c:symbol val="none"/>
+          </c:marker>
+          <c:cat>
+            <c:strRef>
+              <c:f>'Success By Year'!$A$6:$A$18</c:f>
+              <c:strCache>
+                <c:ptCount val="12"/>
+                <c:pt idx="0">
+                  <c:v>Jan</c:v>
+                </c:pt>
+                <c:pt idx="1">
+                  <c:v>Feb</c:v>
+                </c:pt>
+                <c:pt idx="2">
+                  <c:v>Mar</c:v>
+                </c:pt>
+                <c:pt idx="3">
+                  <c:v>Apr</c:v>
+                </c:pt>
+                <c:pt idx="4">
+                  <c:v>May</c:v>
+                </c:pt>
+                <c:pt idx="5">
+                  <c:v>Jun</c:v>
+                </c:pt>
+                <c:pt idx="6">
+                  <c:v>Jul</c:v>
+                </c:pt>
+                <c:pt idx="7">
+                  <c:v>Aug</c:v>
+                </c:pt>
+                <c:pt idx="8">
+                  <c:v>Sep</c:v>
+                </c:pt>
+                <c:pt idx="9">
+                  <c:v>Oct</c:v>
+                </c:pt>
+                <c:pt idx="10">
+                  <c:v>Nov</c:v>
+                </c:pt>
+                <c:pt idx="11">
+                  <c:v>Dec</c:v>
+                </c:pt>
+              </c:strCache>
+            </c:strRef>
+          </c:cat>
+          <c:val>
+            <c:numRef>
+              <c:f>'Success By Year'!$B$6:$B$18</c:f>
+              <c:numCache>
+                <c:formatCode>General</c:formatCode>
+                <c:ptCount val="12"/>
+                <c:pt idx="0">
+                  <c:v>34</c:v>
+                </c:pt>
+                <c:pt idx="1">
+                  <c:v>27</c:v>
+                </c:pt>
+                <c:pt idx="2">
+                  <c:v>28</c:v>
+                </c:pt>
+                <c:pt idx="3">
+                  <c:v>27</c:v>
+                </c:pt>
+                <c:pt idx="4">
+                  <c:v>26</c:v>
+                </c:pt>
+                <c:pt idx="5">
+                  <c:v>27</c:v>
+                </c:pt>
+                <c:pt idx="6">
+                  <c:v>43</c:v>
+                </c:pt>
+                <c:pt idx="7">
+                  <c:v>33</c:v>
+                </c:pt>
+                <c:pt idx="8">
+                  <c:v>24</c:v>
+                </c:pt>
+                <c:pt idx="9">
+                  <c:v>20</c:v>
+                </c:pt>
+                <c:pt idx="10">
+                  <c:v>37</c:v>
+                </c:pt>
+                <c:pt idx="11">
+                  <c:v>23</c:v>
+                </c:pt>
+              </c:numCache>
+            </c:numRef>
+          </c:val>
+          <c:smooth val="0"/>
+          <c:extLst>
+            <c:ext xmlns:c16="http://schemas.microsoft.com/office/drawing/2014/chart" uri="{C3380CC4-5D6E-409C-BE32-E72D297353CC}">
+              <c16:uniqueId val="{00000000-9A18-4E41-8356-C40C107A7615}"/>
+            </c:ext>
+          </c:extLst>
+        </c:ser>
+        <c:ser>
+          <c:idx val="1"/>
+          <c:order val="1"/>
+          <c:tx>
+            <c:strRef>
+              <c:f>'Success By Year'!$C$4:$C$5</c:f>
+              <c:strCache>
+                <c:ptCount val="1"/>
+                <c:pt idx="0">
+                  <c:v>failed</c:v>
+                </c:pt>
+              </c:strCache>
+            </c:strRef>
+          </c:tx>
+          <c:spPr>
+            <a:ln w="28575" cap="rnd">
+              <a:solidFill>
+                <a:schemeClr val="accent2"/>
+              </a:solidFill>
+              <a:round/>
+            </a:ln>
+            <a:effectLst/>
+          </c:spPr>
+          <c:marker>
+            <c:symbol val="none"/>
+          </c:marker>
+          <c:cat>
+            <c:strRef>
+              <c:f>'Success By Year'!$A$6:$A$18</c:f>
+              <c:strCache>
+                <c:ptCount val="12"/>
+                <c:pt idx="0">
+                  <c:v>Jan</c:v>
+                </c:pt>
+                <c:pt idx="1">
+                  <c:v>Feb</c:v>
+                </c:pt>
+                <c:pt idx="2">
+                  <c:v>Mar</c:v>
+                </c:pt>
+                <c:pt idx="3">
+                  <c:v>Apr</c:v>
+                </c:pt>
+                <c:pt idx="4">
+                  <c:v>May</c:v>
+                </c:pt>
+                <c:pt idx="5">
+                  <c:v>Jun</c:v>
+                </c:pt>
+                <c:pt idx="6">
+                  <c:v>Jul</c:v>
+                </c:pt>
+                <c:pt idx="7">
+                  <c:v>Aug</c:v>
+                </c:pt>
+                <c:pt idx="8">
+                  <c:v>Sep</c:v>
+                </c:pt>
+                <c:pt idx="9">
+                  <c:v>Oct</c:v>
+                </c:pt>
+                <c:pt idx="10">
+                  <c:v>Nov</c:v>
+                </c:pt>
+                <c:pt idx="11">
+                  <c:v>Dec</c:v>
+                </c:pt>
+              </c:strCache>
+            </c:strRef>
+          </c:cat>
+          <c:val>
+            <c:numRef>
+              <c:f>'Success By Year'!$C$6:$C$18</c:f>
+              <c:numCache>
+                <c:formatCode>General</c:formatCode>
+                <c:ptCount val="12"/>
+                <c:pt idx="0">
+                  <c:v>149</c:v>
+                </c:pt>
+                <c:pt idx="1">
+                  <c:v>106</c:v>
+                </c:pt>
+                <c:pt idx="2">
+                  <c:v>108</c:v>
+                </c:pt>
+                <c:pt idx="3">
+                  <c:v>102</c:v>
+                </c:pt>
+                <c:pt idx="4">
+                  <c:v>126</c:v>
+                </c:pt>
+                <c:pt idx="5">
+                  <c:v>147</c:v>
+                </c:pt>
+                <c:pt idx="6">
+                  <c:v>150</c:v>
+                </c:pt>
+                <c:pt idx="7">
+                  <c:v>134</c:v>
+                </c:pt>
+                <c:pt idx="8">
+                  <c:v>127</c:v>
+                </c:pt>
+                <c:pt idx="9">
+                  <c:v>149</c:v>
+                </c:pt>
+                <c:pt idx="10">
+                  <c:v>114</c:v>
+                </c:pt>
+                <c:pt idx="11">
+                  <c:v>118</c:v>
+                </c:pt>
+              </c:numCache>
+            </c:numRef>
+          </c:val>
+          <c:smooth val="0"/>
+          <c:extLst>
+            <c:ext xmlns:c16="http://schemas.microsoft.com/office/drawing/2014/chart" uri="{C3380CC4-5D6E-409C-BE32-E72D297353CC}">
+              <c16:uniqueId val="{00000001-9A18-4E41-8356-C40C107A7615}"/>
+            </c:ext>
+          </c:extLst>
+        </c:ser>
+        <c:ser>
+          <c:idx val="2"/>
+          <c:order val="2"/>
+          <c:tx>
+            <c:strRef>
+              <c:f>'Success By Year'!$D$4:$D$5</c:f>
+              <c:strCache>
+                <c:ptCount val="1"/>
+                <c:pt idx="0">
+                  <c:v>live</c:v>
+                </c:pt>
+              </c:strCache>
+            </c:strRef>
+          </c:tx>
+          <c:spPr>
+            <a:ln w="28575" cap="rnd">
+              <a:solidFill>
+                <a:schemeClr val="accent3"/>
+              </a:solidFill>
+              <a:round/>
+            </a:ln>
+            <a:effectLst/>
+          </c:spPr>
+          <c:marker>
+            <c:symbol val="none"/>
+          </c:marker>
+          <c:cat>
+            <c:strRef>
+              <c:f>'Success By Year'!$A$6:$A$18</c:f>
+              <c:strCache>
+                <c:ptCount val="12"/>
+                <c:pt idx="0">
+                  <c:v>Jan</c:v>
+                </c:pt>
+                <c:pt idx="1">
+                  <c:v>Feb</c:v>
+                </c:pt>
+                <c:pt idx="2">
+                  <c:v>Mar</c:v>
+                </c:pt>
+                <c:pt idx="3">
+                  <c:v>Apr</c:v>
+                </c:pt>
+                <c:pt idx="4">
+                  <c:v>May</c:v>
+                </c:pt>
+                <c:pt idx="5">
+                  <c:v>Jun</c:v>
+                </c:pt>
+                <c:pt idx="6">
+                  <c:v>Jul</c:v>
+                </c:pt>
+                <c:pt idx="7">
+                  <c:v>Aug</c:v>
+                </c:pt>
+                <c:pt idx="8">
+                  <c:v>Sep</c:v>
+                </c:pt>
+                <c:pt idx="9">
+                  <c:v>Oct</c:v>
+                </c:pt>
+                <c:pt idx="10">
+                  <c:v>Nov</c:v>
+                </c:pt>
+                <c:pt idx="11">
+                  <c:v>Dec</c:v>
+                </c:pt>
+              </c:strCache>
+            </c:strRef>
+          </c:cat>
+          <c:val>
+            <c:numRef>
+              <c:f>'Success By Year'!$D$6:$D$18</c:f>
+              <c:numCache>
+                <c:formatCode>General</c:formatCode>
+                <c:ptCount val="12"/>
+                <c:pt idx="0">
+                  <c:v>2</c:v>
+                </c:pt>
+                <c:pt idx="1">
+                  <c:v>18</c:v>
+                </c:pt>
+                <c:pt idx="2">
+                  <c:v>30</c:v>
+                </c:pt>
+              </c:numCache>
+            </c:numRef>
+          </c:val>
+          <c:smooth val="0"/>
+          <c:extLst>
+            <c:ext xmlns:c16="http://schemas.microsoft.com/office/drawing/2014/chart" uri="{C3380CC4-5D6E-409C-BE32-E72D297353CC}">
+              <c16:uniqueId val="{00000002-9A18-4E41-8356-C40C107A7615}"/>
+            </c:ext>
+          </c:extLst>
+        </c:ser>
+        <c:ser>
+          <c:idx val="3"/>
+          <c:order val="3"/>
+          <c:tx>
+            <c:strRef>
+              <c:f>'Success By Year'!$E$4:$E$5</c:f>
+              <c:strCache>
+                <c:ptCount val="1"/>
+                <c:pt idx="0">
+                  <c:v>successful</c:v>
+                </c:pt>
+              </c:strCache>
+            </c:strRef>
+          </c:tx>
+          <c:spPr>
+            <a:ln w="28575" cap="rnd">
+              <a:solidFill>
+                <a:schemeClr val="accent4"/>
+              </a:solidFill>
+              <a:round/>
+            </a:ln>
+            <a:effectLst/>
+          </c:spPr>
+          <c:marker>
+            <c:symbol val="none"/>
+          </c:marker>
+          <c:cat>
+            <c:strRef>
+              <c:f>'Success By Year'!$A$6:$A$18</c:f>
+              <c:strCache>
+                <c:ptCount val="12"/>
+                <c:pt idx="0">
+                  <c:v>Jan</c:v>
+                </c:pt>
+                <c:pt idx="1">
+                  <c:v>Feb</c:v>
+                </c:pt>
+                <c:pt idx="2">
+                  <c:v>Mar</c:v>
+                </c:pt>
+                <c:pt idx="3">
+                  <c:v>Apr</c:v>
+                </c:pt>
+                <c:pt idx="4">
+                  <c:v>May</c:v>
+                </c:pt>
+                <c:pt idx="5">
+                  <c:v>Jun</c:v>
+                </c:pt>
+                <c:pt idx="6">
+                  <c:v>Jul</c:v>
+                </c:pt>
+                <c:pt idx="7">
+                  <c:v>Aug</c:v>
+                </c:pt>
+                <c:pt idx="8">
+                  <c:v>Sep</c:v>
+                </c:pt>
+                <c:pt idx="9">
+                  <c:v>Oct</c:v>
+                </c:pt>
+                <c:pt idx="10">
+                  <c:v>Nov</c:v>
+                </c:pt>
+                <c:pt idx="11">
+                  <c:v>Dec</c:v>
+                </c:pt>
+              </c:strCache>
+            </c:strRef>
+          </c:cat>
+          <c:val>
+            <c:numRef>
+              <c:f>'Success By Year'!$E$6:$E$18</c:f>
+              <c:numCache>
+                <c:formatCode>General</c:formatCode>
+                <c:ptCount val="12"/>
+                <c:pt idx="0">
+                  <c:v>182</c:v>
+                </c:pt>
+                <c:pt idx="1">
+                  <c:v>202</c:v>
+                </c:pt>
+                <c:pt idx="2">
+                  <c:v>180</c:v>
+                </c:pt>
+                <c:pt idx="3">
+                  <c:v>192</c:v>
+                </c:pt>
+                <c:pt idx="4">
+                  <c:v>234</c:v>
+                </c:pt>
+                <c:pt idx="5">
+                  <c:v>211</c:v>
+                </c:pt>
+                <c:pt idx="6">
+                  <c:v>194</c:v>
+                </c:pt>
+                <c:pt idx="7">
+                  <c:v>166</c:v>
+                </c:pt>
+                <c:pt idx="8">
+                  <c:v>147</c:v>
+                </c:pt>
+                <c:pt idx="9">
+                  <c:v>183</c:v>
+                </c:pt>
+                <c:pt idx="10">
+                  <c:v>183</c:v>
+                </c:pt>
+                <c:pt idx="11">
+                  <c:v>111</c:v>
+                </c:pt>
+              </c:numCache>
+            </c:numRef>
+          </c:val>
+          <c:smooth val="0"/>
+          <c:extLst>
+            <c:ext xmlns:c16="http://schemas.microsoft.com/office/drawing/2014/chart" uri="{C3380CC4-5D6E-409C-BE32-E72D297353CC}">
+              <c16:uniqueId val="{00000003-9A18-4E41-8356-C40C107A7615}"/>
+            </c:ext>
+          </c:extLst>
+        </c:ser>
+        <c:dLbls>
+          <c:showLegendKey val="0"/>
+          <c:showVal val="0"/>
+          <c:showCatName val="0"/>
+          <c:showSerName val="0"/>
+          <c:showPercent val="0"/>
+          <c:showBubbleSize val="0"/>
+        </c:dLbls>
+        <c:smooth val="0"/>
+        <c:axId val="1161353103"/>
+        <c:axId val="840654991"/>
+      </c:lineChart>
+      <c:catAx>
+        <c:axId val="1161353103"/>
+        <c:scaling>
+          <c:orientation val="minMax"/>
+        </c:scaling>
+        <c:delete val="0"/>
+        <c:axPos val="b"/>
+        <c:title>
+          <c:tx>
+            <c:rich>
+              <a:bodyPr rot="0" spcFirstLastPara="1" vertOverflow="ellipsis" vert="horz" wrap="square" anchor="ctr" anchorCtr="1"/>
+              <a:lstStyle/>
+              <a:p>
+                <a:pPr>
+                  <a:defRPr sz="1000" b="0" i="0" u="none" strike="noStrike" kern="1200" baseline="0">
+                    <a:solidFill>
+                      <a:schemeClr val="tx1">
+                        <a:lumMod val="65000"/>
+                        <a:lumOff val="35000"/>
+                      </a:schemeClr>
+                    </a:solidFill>
+                    <a:latin typeface="+mn-lt"/>
+                    <a:ea typeface="+mn-ea"/>
+                    <a:cs typeface="+mn-cs"/>
+                  </a:defRPr>
+                </a:pPr>
+                <a:r>
+                  <a:rPr lang="en-US"/>
+                  <a:t>Product</a:t>
+                </a:r>
+                <a:r>
+                  <a:rPr lang="en-US" baseline="0"/>
+                  <a:t> Launch Month</a:t>
+                </a:r>
+                <a:endParaRPr lang="en-US"/>
+              </a:p>
+            </c:rich>
+          </c:tx>
+          <c:overlay val="0"/>
+          <c:spPr>
+            <a:noFill/>
+            <a:ln>
+              <a:noFill/>
+            </a:ln>
+            <a:effectLst/>
+          </c:spPr>
+          <c:txPr>
+            <a:bodyPr rot="0" spcFirstLastPara="1" vertOverflow="ellipsis" vert="horz" wrap="square" anchor="ctr" anchorCtr="1"/>
+            <a:lstStyle/>
+            <a:p>
+              <a:pPr>
+                <a:defRPr sz="1000" b="0" i="0" u="none" strike="noStrike" kern="1200" baseline="0">
+                  <a:solidFill>
+                    <a:schemeClr val="tx1">
+                      <a:lumMod val="65000"/>
+                      <a:lumOff val="35000"/>
+                    </a:schemeClr>
+                  </a:solidFill>
+                  <a:latin typeface="+mn-lt"/>
+                  <a:ea typeface="+mn-ea"/>
+                  <a:cs typeface="+mn-cs"/>
+                </a:defRPr>
+              </a:pPr>
+              <a:endParaRPr lang="en-US"/>
+            </a:p>
+          </c:txPr>
+        </c:title>
+        <c:numFmt formatCode="General" sourceLinked="1"/>
+        <c:majorTickMark val="none"/>
+        <c:minorTickMark val="none"/>
+        <c:tickLblPos val="nextTo"/>
+        <c:spPr>
+          <a:noFill/>
+          <a:ln w="9525" cap="flat" cmpd="sng" algn="ctr">
+            <a:solidFill>
+              <a:schemeClr val="tx1">
+                <a:lumMod val="15000"/>
+                <a:lumOff val="85000"/>
+              </a:schemeClr>
+            </a:solidFill>
+            <a:round/>
+          </a:ln>
+          <a:effectLst/>
+        </c:spPr>
+        <c:txPr>
+          <a:bodyPr rot="-60000000" spcFirstLastPara="1" vertOverflow="ellipsis" vert="horz" wrap="square" anchor="ctr" anchorCtr="1"/>
+          <a:lstStyle/>
+          <a:p>
+            <a:pPr>
+              <a:defRPr sz="900" b="0" i="0" u="none" strike="noStrike" kern="1200" baseline="0">
+                <a:solidFill>
+                  <a:schemeClr val="tx1">
+                    <a:lumMod val="65000"/>
+                    <a:lumOff val="35000"/>
+                  </a:schemeClr>
+                </a:solidFill>
+                <a:latin typeface="+mn-lt"/>
+                <a:ea typeface="+mn-ea"/>
+                <a:cs typeface="+mn-cs"/>
+              </a:defRPr>
+            </a:pPr>
+            <a:endParaRPr lang="en-US"/>
+          </a:p>
+        </c:txPr>
+        <c:crossAx val="840654991"/>
+        <c:crosses val="autoZero"/>
+        <c:auto val="1"/>
+        <c:lblAlgn val="ctr"/>
+        <c:lblOffset val="100"/>
+        <c:noMultiLvlLbl val="0"/>
+      </c:catAx>
+      <c:valAx>
+        <c:axId val="840654991"/>
+        <c:scaling>
+          <c:orientation val="minMax"/>
+        </c:scaling>
+        <c:delete val="0"/>
+        <c:axPos val="l"/>
+        <c:majorGridlines>
+          <c:spPr>
+            <a:ln w="9525" cap="flat" cmpd="sng" algn="ctr">
+              <a:solidFill>
+                <a:schemeClr val="tx1">
+                  <a:lumMod val="15000"/>
+                  <a:lumOff val="85000"/>
+                </a:schemeClr>
+              </a:solidFill>
+              <a:round/>
+            </a:ln>
+            <a:effectLst/>
+          </c:spPr>
+        </c:majorGridlines>
+        <c:title>
+          <c:tx>
+            <c:rich>
+              <a:bodyPr rot="-5400000" spcFirstLastPara="1" vertOverflow="ellipsis" vert="horz" wrap="square" anchor="ctr" anchorCtr="1"/>
+              <a:lstStyle/>
+              <a:p>
+                <a:pPr>
+                  <a:defRPr sz="1000" b="0" i="0" u="none" strike="noStrike" kern="1200" baseline="0">
+                    <a:solidFill>
+                      <a:schemeClr val="tx1">
+                        <a:lumMod val="65000"/>
+                        <a:lumOff val="35000"/>
+                      </a:schemeClr>
+                    </a:solidFill>
+                    <a:latin typeface="+mn-lt"/>
+                    <a:ea typeface="+mn-ea"/>
+                    <a:cs typeface="+mn-cs"/>
+                  </a:defRPr>
+                </a:pPr>
+                <a:r>
+                  <a:rPr lang="en-US"/>
+                  <a:t>Total Projects</a:t>
+                </a:r>
+              </a:p>
+            </c:rich>
+          </c:tx>
+          <c:overlay val="0"/>
+          <c:spPr>
+            <a:noFill/>
+            <a:ln>
+              <a:noFill/>
+            </a:ln>
+            <a:effectLst/>
+          </c:spPr>
+          <c:txPr>
+            <a:bodyPr rot="-5400000" spcFirstLastPara="1" vertOverflow="ellipsis" vert="horz" wrap="square" anchor="ctr" anchorCtr="1"/>
+            <a:lstStyle/>
+            <a:p>
+              <a:pPr>
+                <a:defRPr sz="1000" b="0" i="0" u="none" strike="noStrike" kern="1200" baseline="0">
+                  <a:solidFill>
+                    <a:schemeClr val="tx1">
+                      <a:lumMod val="65000"/>
+                      <a:lumOff val="35000"/>
+                    </a:schemeClr>
+                  </a:solidFill>
+                  <a:latin typeface="+mn-lt"/>
+                  <a:ea typeface="+mn-ea"/>
+                  <a:cs typeface="+mn-cs"/>
+                </a:defRPr>
+              </a:pPr>
+              <a:endParaRPr lang="en-US"/>
+            </a:p>
+          </c:txPr>
+        </c:title>
+        <c:numFmt formatCode="General" sourceLinked="1"/>
+        <c:majorTickMark val="none"/>
+        <c:minorTickMark val="none"/>
+        <c:tickLblPos val="nextTo"/>
+        <c:spPr>
+          <a:noFill/>
+          <a:ln>
+            <a:noFill/>
+          </a:ln>
+          <a:effectLst/>
+        </c:spPr>
+        <c:txPr>
+          <a:bodyPr rot="-60000000" spcFirstLastPara="1" vertOverflow="ellipsis" vert="horz" wrap="square" anchor="ctr" anchorCtr="1"/>
+          <a:lstStyle/>
+          <a:p>
+            <a:pPr>
+              <a:defRPr sz="900" b="0" i="0" u="none" strike="noStrike" kern="1200" baseline="0">
+                <a:solidFill>
+                  <a:schemeClr val="tx1">
+                    <a:lumMod val="65000"/>
+                    <a:lumOff val="35000"/>
+                  </a:schemeClr>
+                </a:solidFill>
+                <a:latin typeface="+mn-lt"/>
+                <a:ea typeface="+mn-ea"/>
+                <a:cs typeface="+mn-cs"/>
+              </a:defRPr>
+            </a:pPr>
+            <a:endParaRPr lang="en-US"/>
+          </a:p>
+        </c:txPr>
+        <c:crossAx val="1161353103"/>
+        <c:crosses val="autoZero"/>
+        <c:crossBetween val="between"/>
+      </c:valAx>
+      <c:spPr>
+        <a:noFill/>
+        <a:ln>
+          <a:noFill/>
+        </a:ln>
+        <a:effectLst/>
+      </c:spPr>
+    </c:plotArea>
+    <c:legend>
+      <c:legendPos val="r"/>
+      <c:overlay val="0"/>
+      <c:spPr>
+        <a:noFill/>
+        <a:ln>
+          <a:noFill/>
+        </a:ln>
+        <a:effectLst/>
+      </c:spPr>
+      <c:txPr>
+        <a:bodyPr rot="0" spcFirstLastPara="1" vertOverflow="ellipsis" vert="horz" wrap="square" anchor="ctr" anchorCtr="1"/>
+        <a:lstStyle/>
+        <a:p>
+          <a:pPr>
+            <a:defRPr sz="900" b="0" i="0" u="none" strike="noStrike" kern="1200" baseline="0">
+              <a:solidFill>
+                <a:schemeClr val="tx1">
+                  <a:lumMod val="65000"/>
+                  <a:lumOff val="35000"/>
+                </a:schemeClr>
+              </a:solidFill>
+              <a:latin typeface="+mn-lt"/>
+              <a:ea typeface="+mn-ea"/>
+              <a:cs typeface="+mn-cs"/>
+            </a:defRPr>
+          </a:pPr>
+          <a:endParaRPr lang="en-US"/>
+        </a:p>
+      </c:txPr>
+    </c:legend>
+    <c:plotVisOnly val="1"/>
+    <c:dispBlanksAs val="gap"/>
+    <c:extLst>
+      <c:ext xmlns:c16r3="http://schemas.microsoft.com/office/drawing/2017/03/chart" uri="{56B9EC1D-385E-4148-901F-78D8002777C0}">
+        <c16r3:dataDisplayOptions16>
+          <c16r3:dispNaAsBlank val="1"/>
+        </c16r3:dataDisplayOptions16>
+      </c:ext>
+    </c:extLst>
+    <c:showDLblsOverMax val="0"/>
+  </c:chart>
+  <c:spPr>
+    <a:solidFill>
+      <a:schemeClr val="bg1"/>
+    </a:solidFill>
+    <a:ln w="9525" cap="flat" cmpd="sng" algn="ctr">
+      <a:solidFill>
+        <a:schemeClr val="tx1">
+          <a:lumMod val="15000"/>
+          <a:lumOff val="85000"/>
+        </a:schemeClr>
+      </a:solidFill>
+      <a:round/>
+    </a:ln>
+    <a:effectLst/>
+  </c:spPr>
+  <c:txPr>
+    <a:bodyPr/>
+    <a:lstStyle/>
+    <a:p>
+      <a:pPr>
+        <a:defRPr/>
+      </a:pPr>
+      <a:endParaRPr lang="en-US"/>
+    </a:p>
+  </c:txPr>
+  <c:externalData r:id="rId3">
+    <c:autoUpdate val="0"/>
+  </c:externalData>
+  <c:extLst>
+    <c:ext xmlns:c14="http://schemas.microsoft.com/office/drawing/2007/8/2/chart" uri="{781A3756-C4B2-4CAC-9D66-4F8BD8637D16}">
+      <c14:pivotOptions>
+        <c14:dropZoneFilter val="1"/>
+        <c14:dropZoneCategories val="1"/>
+        <c14:dropZoneData val="1"/>
+        <c14:dropZoneSeries val="1"/>
+        <c14:dropZonesVisible val="1"/>
+      </c14:pivotOptions>
+    </c:ext>
+    <c:ext xmlns:c16="http://schemas.microsoft.com/office/drawing/2014/chart" uri="{E28EC0CA-F0BB-4C9C-879D-F8772B89E7AC}">
+      <c16:pivotOptions16>
+        <c16:showExpandCollapseFieldButtons val="1"/>
+      </c16:pivotOptions16>
+    </c:ext>
+  </c:extLst>
+</c:chartSpace>
+</file>
+
+<file path=word/charts/colors1.xml><?xml version="1.0" encoding="utf-8"?>
+<cs:colorStyle xmlns:cs="http://schemas.microsoft.com/office/drawing/2012/chartStyle" xmlns:a="http://schemas.openxmlformats.org/drawingml/2006/main" meth="withinLinear" id="15">
+  <a:schemeClr val="accent2"/>
+</cs:colorStyle>
+</file>
+
+<file path=word/charts/colors2.xml><?xml version="1.0" encoding="utf-8"?>
+<cs:colorStyle xmlns:cs="http://schemas.microsoft.com/office/drawing/2012/chartStyle" xmlns:a="http://schemas.openxmlformats.org/drawingml/2006/main" meth="cycle" id="10">
+  <a:schemeClr val="accent1"/>
+  <a:schemeClr val="accent2"/>
+  <a:schemeClr val="accent3"/>
+  <a:schemeClr val="accent4"/>
+  <a:schemeClr val="accent5"/>
+  <a:schemeClr val="accent6"/>
+  <cs:variation/>
+  <cs:variation>
+    <a:lumMod val="60000"/>
+  </cs:variation>
+  <cs:variation>
+    <a:lumMod val="80000"/>
+    <a:lumOff val="20000"/>
+  </cs:variation>
+  <cs:variation>
+    <a:lumMod val="80000"/>
+  </cs:variation>
+  <cs:variation>
+    <a:lumMod val="60000"/>
+    <a:lumOff val="40000"/>
+  </cs:variation>
+  <cs:variation>
+    <a:lumMod val="50000"/>
+  </cs:variation>
+  <cs:variation>
+    <a:lumMod val="70000"/>
+    <a:lumOff val="30000"/>
+  </cs:variation>
+  <cs:variation>
+    <a:lumMod val="70000"/>
+  </cs:variation>
+  <cs:variation>
+    <a:lumMod val="50000"/>
+    <a:lumOff val="50000"/>
+  </cs:variation>
+</cs:colorStyle>
+</file>
+
+<file path=word/charts/style1.xml><?xml version="1.0" encoding="utf-8"?>
+<cs:chartStyle xmlns:cs="http://schemas.microsoft.com/office/drawing/2012/chartStyle" xmlns:a="http://schemas.openxmlformats.org/drawingml/2006/main" id="297">
+  <cs:axisTitle>
+    <cs:lnRef idx="0"/>
+    <cs:fillRef idx="0"/>
+    <cs:effectRef idx="0"/>
+    <cs:fontRef idx="minor">
+      <a:schemeClr val="tx1">
+        <a:lumMod val="65000"/>
+        <a:lumOff val="35000"/>
+      </a:schemeClr>
+    </cs:fontRef>
+    <cs:defRPr sz="1000" kern="1200"/>
+  </cs:axisTitle>
+  <cs:categoryAxis>
+    <cs:lnRef idx="0"/>
+    <cs:fillRef idx="0"/>
+    <cs:effectRef idx="0"/>
+    <cs:fontRef idx="minor">
+      <a:schemeClr val="tx1">
+        <a:lumMod val="65000"/>
+        <a:lumOff val="35000"/>
+      </a:schemeClr>
+    </cs:fontRef>
+    <cs:spPr>
+      <a:ln w="9525" cap="flat" cmpd="sng" algn="ctr">
+        <a:solidFill>
+          <a:schemeClr val="tx1">
+            <a:lumMod val="15000"/>
+            <a:lumOff val="85000"/>
+          </a:schemeClr>
+        </a:solidFill>
+        <a:round/>
+      </a:ln>
+    </cs:spPr>
+    <cs:defRPr sz="900" kern="1200"/>
+  </cs:categoryAxis>
+  <cs:chartArea mods="allowNoFillOverride allowNoLineOverride">
+    <cs:lnRef idx="0"/>
+    <cs:fillRef idx="0"/>
+    <cs:effectRef idx="0"/>
+    <cs:fontRef idx="minor">
+      <a:schemeClr val="tx1"/>
+    </cs:fontRef>
+    <cs:spPr>
+      <a:solidFill>
+        <a:schemeClr val="bg1"/>
+      </a:solidFill>
+      <a:ln w="9525" cap="flat" cmpd="sng" algn="ctr">
+        <a:solidFill>
+          <a:schemeClr val="tx1">
+            <a:lumMod val="15000"/>
+            <a:lumOff val="85000"/>
+          </a:schemeClr>
+        </a:solidFill>
+        <a:round/>
+      </a:ln>
+    </cs:spPr>
+    <cs:defRPr sz="1000" kern="1200"/>
+  </cs:chartArea>
+  <cs:dataLabel>
+    <cs:lnRef idx="0"/>
+    <cs:fillRef idx="0"/>
+    <cs:effectRef idx="0"/>
+    <cs:fontRef idx="minor">
+      <a:schemeClr val="tx1">
+        <a:lumMod val="75000"/>
+        <a:lumOff val="25000"/>
+      </a:schemeClr>
+    </cs:fontRef>
+    <cs:defRPr sz="900" kern="1200"/>
+  </cs:dataLabel>
+  <cs:dataLabelCallout>
+    <cs:lnRef idx="0"/>
+    <cs:fillRef idx="0"/>
+    <cs:effectRef idx="0"/>
+    <cs:fontRef idx="minor">
+      <a:schemeClr val="dk1">
+        <a:lumMod val="65000"/>
+        <a:lumOff val="35000"/>
+      </a:schemeClr>
+    </cs:fontRef>
+    <cs:spPr>
+      <a:solidFill>
+        <a:schemeClr val="lt1"/>
+      </a:solidFill>
+      <a:ln>
+        <a:solidFill>
+          <a:schemeClr val="dk1">
+            <a:lumMod val="25000"/>
+            <a:lumOff val="75000"/>
+          </a:schemeClr>
+        </a:solidFill>
+      </a:ln>
+    </cs:spPr>
+    <cs:defRPr sz="900" kern="1200"/>
+    <cs:bodyPr rot="0" spcFirstLastPara="1" vertOverflow="clip" horzOverflow="clip" vert="horz" wrap="square" lIns="36576" tIns="18288" rIns="36576" bIns="18288" anchor="ctr" anchorCtr="1">
+      <a:spAutoFit/>
+    </cs:bodyPr>
+  </cs:dataLabelCallout>
+  <cs:dataPoint>
+    <cs:lnRef idx="0"/>
+    <cs:fillRef idx="1">
+      <cs:styleClr val="auto"/>
+    </cs:fillRef>
+    <cs:effectRef idx="0"/>
+    <cs:fontRef idx="minor">
+      <a:schemeClr val="tx1"/>
+    </cs:fontRef>
+  </cs:dataPoint>
+  <cs:dataPoint3D>
+    <cs:lnRef idx="0"/>
+    <cs:fillRef idx="1">
+      <cs:styleClr val="auto"/>
+    </cs:fillRef>
+    <cs:effectRef idx="0"/>
+    <cs:fontRef idx="minor">
+      <a:schemeClr val="tx1"/>
+    </cs:fontRef>
+  </cs:dataPoint3D>
+  <cs:dataPointLine>
+    <cs:lnRef idx="0">
+      <cs:styleClr val="auto"/>
+    </cs:lnRef>
+    <cs:fillRef idx="1"/>
+    <cs:effectRef idx="0"/>
+    <cs:fontRef idx="minor">
+      <a:schemeClr val="tx1"/>
+    </cs:fontRef>
+    <cs:spPr>
+      <a:ln w="28575" cap="rnd">
+        <a:solidFill>
+          <a:schemeClr val="phClr"/>
+        </a:solidFill>
+        <a:round/>
+      </a:ln>
+    </cs:spPr>
+  </cs:dataPointLine>
+  <cs:dataPointMarker>
+    <cs:lnRef idx="0">
+      <cs:styleClr val="auto"/>
+    </cs:lnRef>
+    <cs:fillRef idx="1">
+      <cs:styleClr val="auto"/>
+    </cs:fillRef>
+    <cs:effectRef idx="0"/>
+    <cs:fontRef idx="minor">
+      <a:schemeClr val="tx1"/>
+    </cs:fontRef>
+    <cs:spPr>
+      <a:ln w="9525">
+        <a:solidFill>
+          <a:schemeClr val="phClr"/>
+        </a:solidFill>
+      </a:ln>
+    </cs:spPr>
+  </cs:dataPointMarker>
+  <cs:dataPointMarkerLayout symbol="circle" size="5"/>
+  <cs:dataPointWireframe>
+    <cs:lnRef idx="0">
+      <cs:styleClr val="auto"/>
+    </cs:lnRef>
+    <cs:fillRef idx="1"/>
+    <cs:effectRef idx="0"/>
+    <cs:fontRef idx="minor">
+      <a:schemeClr val="tx1"/>
+    </cs:fontRef>
+    <cs:spPr>
+      <a:ln w="9525" cap="rnd">
+        <a:solidFill>
+          <a:schemeClr val="phClr"/>
+        </a:solidFill>
+        <a:round/>
+      </a:ln>
+    </cs:spPr>
+  </cs:dataPointWireframe>
+  <cs:dataTable>
+    <cs:lnRef idx="0"/>
+    <cs:fillRef idx="0"/>
+    <cs:effectRef idx="0"/>
+    <cs:fontRef idx="minor">
+      <a:schemeClr val="tx1">
+        <a:lumMod val="65000"/>
+        <a:lumOff val="35000"/>
+      </a:schemeClr>
+    </cs:fontRef>
+    <cs:spPr>
+      <a:noFill/>
+      <a:ln w="9525" cap="flat" cmpd="sng" algn="ctr">
+        <a:solidFill>
+          <a:schemeClr val="tx1">
+            <a:lumMod val="15000"/>
+            <a:lumOff val="85000"/>
+          </a:schemeClr>
+        </a:solidFill>
+        <a:round/>
+      </a:ln>
+    </cs:spPr>
+    <cs:defRPr sz="900" kern="1200"/>
+  </cs:dataTable>
+  <cs:downBar>
+    <cs:lnRef idx="0"/>
+    <cs:fillRef idx="0"/>
+    <cs:effectRef idx="0"/>
+    <cs:fontRef idx="minor">
+      <a:schemeClr val="tx1"/>
+    </cs:fontRef>
+    <cs:spPr>
+      <a:solidFill>
+        <a:schemeClr val="dk1">
+          <a:lumMod val="75000"/>
+          <a:lumOff val="25000"/>
+        </a:schemeClr>
+      </a:solidFill>
+      <a:ln w="9525" cap="flat" cmpd="sng" algn="ctr">
+        <a:solidFill>
+          <a:schemeClr val="tx1">
+            <a:lumMod val="65000"/>
+            <a:lumOff val="35000"/>
+          </a:schemeClr>
+        </a:solidFill>
+        <a:round/>
+      </a:ln>
+    </cs:spPr>
+  </cs:downBar>
+  <cs:dropLine>
+    <cs:lnRef idx="0"/>
+    <cs:fillRef idx="0"/>
+    <cs:effectRef idx="0"/>
+    <cs:fontRef idx="minor">
+      <a:schemeClr val="tx1"/>
+    </cs:fontRef>
+    <cs:spPr>
+      <a:ln w="9525" cap="flat" cmpd="sng" algn="ctr">
+        <a:solidFill>
+          <a:schemeClr val="tx1">
+            <a:lumMod val="35000"/>
+            <a:lumOff val="65000"/>
+          </a:schemeClr>
+        </a:solidFill>
+        <a:round/>
+      </a:ln>
+    </cs:spPr>
+  </cs:dropLine>
+  <cs:errorBar>
+    <cs:lnRef idx="0"/>
+    <cs:fillRef idx="0"/>
+    <cs:effectRef idx="0"/>
+    <cs:fontRef idx="minor">
+      <a:schemeClr val="tx1"/>
+    </cs:fontRef>
+    <cs:spPr>
+      <a:ln w="9525" cap="flat" cmpd="sng" algn="ctr">
+        <a:solidFill>
+          <a:schemeClr val="tx1">
+            <a:lumMod val="65000"/>
+            <a:lumOff val="35000"/>
+          </a:schemeClr>
+        </a:solidFill>
+        <a:round/>
+      </a:ln>
+    </cs:spPr>
+  </cs:errorBar>
+  <cs:floor>
+    <cs:lnRef idx="0"/>
+    <cs:fillRef idx="0"/>
+    <cs:effectRef idx="0"/>
+    <cs:fontRef idx="minor">
+      <a:schemeClr val="tx1"/>
+    </cs:fontRef>
+    <cs:spPr>
+      <a:noFill/>
+      <a:ln>
+        <a:noFill/>
+      </a:ln>
+    </cs:spPr>
+  </cs:floor>
+  <cs:gridlineMajor>
+    <cs:lnRef idx="0"/>
+    <cs:fillRef idx="0"/>
+    <cs:effectRef idx="0"/>
+    <cs:fontRef idx="minor">
+      <a:schemeClr val="tx1"/>
+    </cs:fontRef>
+    <cs:spPr>
+      <a:ln w="9525" cap="flat" cmpd="sng" algn="ctr">
+        <a:solidFill>
+          <a:schemeClr val="tx1">
+            <a:lumMod val="15000"/>
+            <a:lumOff val="85000"/>
+          </a:schemeClr>
+        </a:solidFill>
+        <a:round/>
+      </a:ln>
+    </cs:spPr>
+  </cs:gridlineMajor>
+  <cs:gridlineMinor>
+    <cs:lnRef idx="0"/>
+    <cs:fillRef idx="0"/>
+    <cs:effectRef idx="0"/>
+    <cs:fontRef idx="minor">
+      <a:schemeClr val="tx1"/>
+    </cs:fontRef>
+    <cs:spPr>
+      <a:ln w="9525" cap="flat" cmpd="sng" algn="ctr">
+        <a:solidFill>
+          <a:schemeClr val="tx1">
+            <a:lumMod val="5000"/>
+            <a:lumOff val="95000"/>
+          </a:schemeClr>
+        </a:solidFill>
+        <a:round/>
+      </a:ln>
+    </cs:spPr>
+  </cs:gridlineMinor>
+  <cs:hiLoLine>
+    <cs:lnRef idx="0"/>
+    <cs:fillRef idx="0"/>
+    <cs:effectRef idx="0"/>
+    <cs:fontRef idx="minor">
+      <a:schemeClr val="tx1"/>
+    </cs:fontRef>
+    <cs:spPr>
+      <a:ln w="9525" cap="flat" cmpd="sng" algn="ctr">
+        <a:solidFill>
+          <a:schemeClr val="tx1">
+            <a:lumMod val="50000"/>
+            <a:lumOff val="50000"/>
+          </a:schemeClr>
+        </a:solidFill>
+        <a:round/>
+      </a:ln>
+    </cs:spPr>
+  </cs:hiLoLine>
+  <cs:leaderLine>
+    <cs:lnRef idx="0"/>
+    <cs:fillRef idx="0"/>
+    <cs:effectRef idx="0"/>
+    <cs:fontRef idx="minor">
+      <a:schemeClr val="tx1"/>
+    </cs:fontRef>
+    <cs:spPr>
+      <a:ln w="9525" cap="flat" cmpd="sng" algn="ctr">
+        <a:solidFill>
+          <a:schemeClr val="tx1">
+            <a:lumMod val="35000"/>
+            <a:lumOff val="65000"/>
+          </a:schemeClr>
+        </a:solidFill>
+        <a:round/>
+      </a:ln>
+    </cs:spPr>
+  </cs:leaderLine>
+  <cs:legend>
+    <cs:lnRef idx="0"/>
+    <cs:fillRef idx="0"/>
+    <cs:effectRef idx="0"/>
+    <cs:fontRef idx="minor">
+      <a:schemeClr val="tx1">
+        <a:lumMod val="65000"/>
+        <a:lumOff val="35000"/>
+      </a:schemeClr>
+    </cs:fontRef>
+    <cs:defRPr sz="900" kern="1200"/>
+  </cs:legend>
+  <cs:plotArea mods="allowNoFillOverride allowNoLineOverride">
+    <cs:lnRef idx="0"/>
+    <cs:fillRef idx="0"/>
+    <cs:effectRef idx="0"/>
+    <cs:fontRef idx="minor">
+      <a:schemeClr val="tx1"/>
+    </cs:fontRef>
+  </cs:plotArea>
+  <cs:plotArea3D mods="allowNoFillOverride allowNoLineOverride">
+    <cs:lnRef idx="0"/>
+    <cs:fillRef idx="0"/>
+    <cs:effectRef idx="0"/>
+    <cs:fontRef idx="minor">
+      <a:schemeClr val="tx1"/>
+    </cs:fontRef>
+  </cs:plotArea3D>
+  <cs:seriesAxis>
+    <cs:lnRef idx="0"/>
+    <cs:fillRef idx="0"/>
+    <cs:effectRef idx="0"/>
+    <cs:fontRef idx="minor">
+      <a:schemeClr val="tx1">
+        <a:lumMod val="65000"/>
+        <a:lumOff val="35000"/>
+      </a:schemeClr>
+    </cs:fontRef>
+    <cs:defRPr sz="900" kern="1200"/>
+  </cs:seriesAxis>
+  <cs:seriesLine>
+    <cs:lnRef idx="0"/>
+    <cs:fillRef idx="0"/>
+    <cs:effectRef idx="0"/>
+    <cs:fontRef idx="minor">
+      <a:schemeClr val="tx1"/>
+    </cs:fontRef>
+    <cs:spPr>
+      <a:ln w="9525" cap="flat" cmpd="sng" algn="ctr">
+        <a:solidFill>
+          <a:schemeClr val="tx1">
+            <a:lumMod val="35000"/>
+            <a:lumOff val="65000"/>
+          </a:schemeClr>
+        </a:solidFill>
+        <a:round/>
+      </a:ln>
+    </cs:spPr>
+  </cs:seriesLine>
+  <cs:title>
+    <cs:lnRef idx="0"/>
+    <cs:fillRef idx="0"/>
+    <cs:effectRef idx="0"/>
+    <cs:fontRef idx="minor">
+      <a:schemeClr val="tx1">
+        <a:lumMod val="65000"/>
+        <a:lumOff val="35000"/>
+      </a:schemeClr>
+    </cs:fontRef>
+    <cs:defRPr sz="1400" b="0" kern="1200" spc="0" baseline="0"/>
+  </cs:title>
+  <cs:trendline>
+    <cs:lnRef idx="0">
+      <cs:styleClr val="auto"/>
+    </cs:lnRef>
+    <cs:fillRef idx="0"/>
+    <cs:effectRef idx="0"/>
+    <cs:fontRef idx="minor">
+      <a:schemeClr val="tx1"/>
+    </cs:fontRef>
+    <cs:spPr>
+      <a:ln w="19050" cap="rnd">
+        <a:solidFill>
+          <a:schemeClr val="phClr"/>
+        </a:solidFill>
+        <a:prstDash val="sysDot"/>
+      </a:ln>
+    </cs:spPr>
+  </cs:trendline>
+  <cs:trendlineLabel>
+    <cs:lnRef idx="0"/>
+    <cs:fillRef idx="0"/>
+    <cs:effectRef idx="0"/>
+    <cs:fontRef idx="minor">
+      <a:schemeClr val="tx1">
+        <a:lumMod val="65000"/>
+        <a:lumOff val="35000"/>
+      </a:schemeClr>
+    </cs:fontRef>
+    <cs:defRPr sz="900" kern="1200"/>
+  </cs:trendlineLabel>
+  <cs:upBar>
+    <cs:lnRef idx="0"/>
+    <cs:fillRef idx="0"/>
+    <cs:effectRef idx="0"/>
+    <cs:fontRef idx="minor">
+      <a:schemeClr val="tx1"/>
+    </cs:fontRef>
+    <cs:spPr>
+      <a:solidFill>
+        <a:schemeClr val="lt1"/>
+      </a:solidFill>
+      <a:ln w="9525" cap="flat" cmpd="sng" algn="ctr">
+        <a:solidFill>
+          <a:schemeClr val="tx1">
+            <a:lumMod val="65000"/>
+            <a:lumOff val="35000"/>
+          </a:schemeClr>
+        </a:solidFill>
+        <a:round/>
+      </a:ln>
+    </cs:spPr>
+  </cs:upBar>
+  <cs:valueAxis>
+    <cs:lnRef idx="0"/>
+    <cs:fillRef idx="0"/>
+    <cs:effectRef idx="0"/>
+    <cs:fontRef idx="minor">
+      <a:schemeClr val="tx1">
+        <a:lumMod val="65000"/>
+        <a:lumOff val="35000"/>
+      </a:schemeClr>
+    </cs:fontRef>
+    <cs:defRPr sz="900" kern="1200"/>
+  </cs:valueAxis>
+  <cs:wall>
+    <cs:lnRef idx="0"/>
+    <cs:fillRef idx="0"/>
+    <cs:effectRef idx="0"/>
+    <cs:fontRef idx="minor">
+      <a:schemeClr val="tx1"/>
+    </cs:fontRef>
+    <cs:spPr>
+      <a:noFill/>
+      <a:ln>
+        <a:noFill/>
+      </a:ln>
+    </cs:spPr>
+  </cs:wall>
+</cs:chartStyle>
+</file>
+
+<file path=word/charts/style2.xml><?xml version="1.0" encoding="utf-8"?>
+<cs:chartStyle xmlns:cs="http://schemas.microsoft.com/office/drawing/2012/chartStyle" xmlns:a="http://schemas.openxmlformats.org/drawingml/2006/main" id="227">
+  <cs:axisTitle>
+    <cs:lnRef idx="0"/>
+    <cs:fillRef idx="0"/>
+    <cs:effectRef idx="0"/>
+    <cs:fontRef idx="minor">
+      <a:schemeClr val="tx1">
+        <a:lumMod val="65000"/>
+        <a:lumOff val="35000"/>
+      </a:schemeClr>
+    </cs:fontRef>
+    <cs:defRPr sz="1000" kern="1200"/>
+  </cs:axisTitle>
+  <cs:categoryAxis>
+    <cs:lnRef idx="0"/>
+    <cs:fillRef idx="0"/>
+    <cs:effectRef idx="0"/>
+    <cs:fontRef idx="minor">
+      <a:schemeClr val="tx1">
+        <a:lumMod val="65000"/>
+        <a:lumOff val="35000"/>
+      </a:schemeClr>
+    </cs:fontRef>
+    <cs:spPr>
+      <a:ln w="9525" cap="flat" cmpd="sng" algn="ctr">
+        <a:solidFill>
+          <a:schemeClr val="tx1">
+            <a:lumMod val="15000"/>
+            <a:lumOff val="85000"/>
+          </a:schemeClr>
+        </a:solidFill>
+        <a:round/>
+      </a:ln>
+    </cs:spPr>
+    <cs:defRPr sz="900" kern="1200"/>
+  </cs:categoryAxis>
+  <cs:chartArea mods="allowNoFillOverride allowNoLineOverride">
+    <cs:lnRef idx="0"/>
+    <cs:fillRef idx="0"/>
+    <cs:effectRef idx="0"/>
+    <cs:fontRef idx="minor">
+      <a:schemeClr val="tx1"/>
+    </cs:fontRef>
+    <cs:spPr>
+      <a:solidFill>
+        <a:schemeClr val="bg1"/>
+      </a:solidFill>
+      <a:ln w="9525" cap="flat" cmpd="sng" algn="ctr">
+        <a:solidFill>
+          <a:schemeClr val="tx1">
+            <a:lumMod val="15000"/>
+            <a:lumOff val="85000"/>
+          </a:schemeClr>
+        </a:solidFill>
+        <a:round/>
+      </a:ln>
+    </cs:spPr>
+    <cs:defRPr sz="1000" kern="1200"/>
+  </cs:chartArea>
+  <cs:dataLabel>
+    <cs:lnRef idx="0"/>
+    <cs:fillRef idx="0"/>
+    <cs:effectRef idx="0"/>
+    <cs:fontRef idx="minor">
+      <a:schemeClr val="tx1">
+        <a:lumMod val="75000"/>
+        <a:lumOff val="25000"/>
+      </a:schemeClr>
+    </cs:fontRef>
+    <cs:defRPr sz="900" kern="1200"/>
+  </cs:dataLabel>
+  <cs:dataLabelCallout>
+    <cs:lnRef idx="0"/>
+    <cs:fillRef idx="0"/>
+    <cs:effectRef idx="0"/>
+    <cs:fontRef idx="minor">
+      <a:schemeClr val="dk1">
+        <a:lumMod val="65000"/>
+        <a:lumOff val="35000"/>
+      </a:schemeClr>
+    </cs:fontRef>
+    <cs:spPr>
+      <a:solidFill>
+        <a:schemeClr val="lt1"/>
+      </a:solidFill>
+      <a:ln>
+        <a:solidFill>
+          <a:schemeClr val="dk1">
+            <a:lumMod val="25000"/>
+            <a:lumOff val="75000"/>
+          </a:schemeClr>
+        </a:solidFill>
+      </a:ln>
+    </cs:spPr>
+    <cs:defRPr sz="900" kern="1200"/>
+    <cs:bodyPr rot="0" spcFirstLastPara="1" vertOverflow="clip" horzOverflow="clip" vert="horz" wrap="square" lIns="36576" tIns="18288" rIns="36576" bIns="18288" anchor="ctr" anchorCtr="1">
+      <a:spAutoFit/>
+    </cs:bodyPr>
+  </cs:dataLabelCallout>
+  <cs:dataPoint>
+    <cs:lnRef idx="0"/>
+    <cs:fillRef idx="1">
+      <cs:styleClr val="auto"/>
+    </cs:fillRef>
+    <cs:effectRef idx="0"/>
+    <cs:fontRef idx="minor">
+      <a:schemeClr val="tx1"/>
+    </cs:fontRef>
+    <cs:spPr>
+      <a:solidFill>
+        <a:schemeClr val="phClr"/>
+      </a:solidFill>
+    </cs:spPr>
+  </cs:dataPoint>
+  <cs:dataPoint3D>
+    <cs:lnRef idx="0"/>
+    <cs:fillRef idx="1">
+      <cs:styleClr val="auto"/>
+    </cs:fillRef>
+    <cs:effectRef idx="0"/>
+    <cs:fontRef idx="minor">
+      <a:schemeClr val="tx1"/>
+    </cs:fontRef>
+    <cs:spPr>
+      <a:solidFill>
+        <a:schemeClr val="phClr"/>
+      </a:solidFill>
+    </cs:spPr>
+  </cs:dataPoint3D>
+  <cs:dataPointLine>
+    <cs:lnRef idx="0">
+      <cs:styleClr val="auto"/>
+    </cs:lnRef>
+    <cs:fillRef idx="1"/>
+    <cs:effectRef idx="0"/>
+    <cs:fontRef idx="minor">
+      <a:schemeClr val="tx1"/>
+    </cs:fontRef>
+    <cs:spPr>
+      <a:ln w="28575" cap="rnd">
+        <a:solidFill>
+          <a:schemeClr val="phClr"/>
+        </a:solidFill>
+        <a:round/>
+      </a:ln>
+    </cs:spPr>
+  </cs:dataPointLine>
+  <cs:dataPointMarker>
+    <cs:lnRef idx="0">
+      <cs:styleClr val="auto"/>
+    </cs:lnRef>
+    <cs:fillRef idx="1">
+      <cs:styleClr val="auto"/>
+    </cs:fillRef>
+    <cs:effectRef idx="0"/>
+    <cs:fontRef idx="minor">
+      <a:schemeClr val="tx1"/>
+    </cs:fontRef>
+    <cs:spPr>
+      <a:solidFill>
+        <a:schemeClr val="phClr"/>
+      </a:solidFill>
+      <a:ln w="9525">
+        <a:solidFill>
+          <a:schemeClr val="phClr"/>
+        </a:solidFill>
+      </a:ln>
+    </cs:spPr>
+  </cs:dataPointMarker>
+  <cs:dataPointMarkerLayout symbol="circle" size="5"/>
+  <cs:dataPointWireframe>
+    <cs:lnRef idx="0">
+      <cs:styleClr val="auto"/>
+    </cs:lnRef>
+    <cs:fillRef idx="1"/>
+    <cs:effectRef idx="0"/>
+    <cs:fontRef idx="minor">
+      <a:schemeClr val="tx1"/>
+    </cs:fontRef>
+    <cs:spPr>
+      <a:ln w="9525" cap="rnd">
+        <a:solidFill>
+          <a:schemeClr val="phClr"/>
+        </a:solidFill>
+        <a:round/>
+      </a:ln>
+    </cs:spPr>
+  </cs:dataPointWireframe>
+  <cs:dataTable>
+    <cs:lnRef idx="0"/>
+    <cs:fillRef idx="0"/>
+    <cs:effectRef idx="0"/>
+    <cs:fontRef idx="minor">
+      <a:schemeClr val="tx1">
+        <a:lumMod val="65000"/>
+        <a:lumOff val="35000"/>
+      </a:schemeClr>
+    </cs:fontRef>
+    <cs:spPr>
+      <a:noFill/>
+      <a:ln w="9525" cap="flat" cmpd="sng" algn="ctr">
+        <a:solidFill>
+          <a:schemeClr val="tx1">
+            <a:lumMod val="15000"/>
+            <a:lumOff val="85000"/>
+          </a:schemeClr>
+        </a:solidFill>
+        <a:round/>
+      </a:ln>
+    </cs:spPr>
+    <cs:defRPr sz="900" kern="1200"/>
+  </cs:dataTable>
+  <cs:downBar>
+    <cs:lnRef idx="0"/>
+    <cs:fillRef idx="0"/>
+    <cs:effectRef idx="0"/>
+    <cs:fontRef idx="minor">
+      <a:schemeClr val="dk1"/>
+    </cs:fontRef>
+    <cs:spPr>
+      <a:solidFill>
+        <a:schemeClr val="dk1">
+          <a:lumMod val="65000"/>
+          <a:lumOff val="35000"/>
+        </a:schemeClr>
+      </a:solidFill>
+      <a:ln w="9525">
+        <a:solidFill>
+          <a:schemeClr val="tx1">
+            <a:lumMod val="65000"/>
+            <a:lumOff val="35000"/>
+          </a:schemeClr>
+        </a:solidFill>
+      </a:ln>
+    </cs:spPr>
+  </cs:downBar>
+  <cs:dropLine>
+    <cs:lnRef idx="0"/>
+    <cs:fillRef idx="0"/>
+    <cs:effectRef idx="0"/>
+    <cs:fontRef idx="minor">
+      <a:schemeClr val="tx1"/>
+    </cs:fontRef>
+    <cs:spPr>
+      <a:ln w="9525" cap="flat" cmpd="sng" algn="ctr">
+        <a:solidFill>
+          <a:schemeClr val="tx1">
+            <a:lumMod val="35000"/>
+            <a:lumOff val="65000"/>
+          </a:schemeClr>
+        </a:solidFill>
+        <a:round/>
+      </a:ln>
+    </cs:spPr>
+  </cs:dropLine>
+  <cs:errorBar>
+    <cs:lnRef idx="0"/>
+    <cs:fillRef idx="0"/>
+    <cs:effectRef idx="0"/>
+    <cs:fontRef idx="minor">
+      <a:schemeClr val="tx1"/>
+    </cs:fontRef>
+    <cs:spPr>
+      <a:ln w="9525" cap="flat" cmpd="sng" algn="ctr">
+        <a:solidFill>
+          <a:schemeClr val="tx1">
+            <a:lumMod val="65000"/>
+            <a:lumOff val="35000"/>
+          </a:schemeClr>
+        </a:solidFill>
+        <a:round/>
+      </a:ln>
+    </cs:spPr>
+  </cs:errorBar>
+  <cs:floor>
+    <cs:lnRef idx="0"/>
+    <cs:fillRef idx="0"/>
+    <cs:effectRef idx="0"/>
+    <cs:fontRef idx="minor">
+      <a:schemeClr val="tx1"/>
+    </cs:fontRef>
+    <cs:spPr>
+      <a:noFill/>
+      <a:ln>
+        <a:noFill/>
+      </a:ln>
+    </cs:spPr>
+  </cs:floor>
+  <cs:gridlineMajor>
+    <cs:lnRef idx="0"/>
+    <cs:fillRef idx="0"/>
+    <cs:effectRef idx="0"/>
+    <cs:fontRef idx="minor">
+      <a:schemeClr val="tx1"/>
+    </cs:fontRef>
+    <cs:spPr>
+      <a:ln w="9525" cap="flat" cmpd="sng" algn="ctr">
+        <a:solidFill>
+          <a:schemeClr val="tx1">
+            <a:lumMod val="15000"/>
+            <a:lumOff val="85000"/>
+          </a:schemeClr>
+        </a:solidFill>
+        <a:round/>
+      </a:ln>
+    </cs:spPr>
+  </cs:gridlineMajor>
+  <cs:gridlineMinor>
+    <cs:lnRef idx="0"/>
+    <cs:fillRef idx="0"/>
+    <cs:effectRef idx="0"/>
+    <cs:fontRef idx="minor">
+      <a:schemeClr val="tx1"/>
+    </cs:fontRef>
+    <cs:spPr>
+      <a:ln w="9525" cap="flat" cmpd="sng" algn="ctr">
+        <a:solidFill>
+          <a:schemeClr val="tx1">
+            <a:lumMod val="5000"/>
+            <a:lumOff val="95000"/>
+          </a:schemeClr>
+        </a:solidFill>
+        <a:round/>
+      </a:ln>
+    </cs:spPr>
+  </cs:gridlineMinor>
+  <cs:hiLoLine>
+    <cs:lnRef idx="0"/>
+    <cs:fillRef idx="0"/>
+    <cs:effectRef idx="0"/>
+    <cs:fontRef idx="minor">
+      <a:schemeClr val="tx1"/>
+    </cs:fontRef>
+    <cs:spPr>
+      <a:ln w="9525" cap="flat" cmpd="sng" algn="ctr">
+        <a:solidFill>
+          <a:schemeClr val="tx1">
+            <a:lumMod val="75000"/>
+            <a:lumOff val="25000"/>
+          </a:schemeClr>
+        </a:solidFill>
+        <a:round/>
+      </a:ln>
+    </cs:spPr>
+  </cs:hiLoLine>
+  <cs:leaderLine>
+    <cs:lnRef idx="0"/>
+    <cs:fillRef idx="0"/>
+    <cs:effectRef idx="0"/>
+    <cs:fontRef idx="minor">
+      <a:schemeClr val="tx1"/>
+    </cs:fontRef>
+    <cs:spPr>
+      <a:ln w="9525" cap="flat" cmpd="sng" algn="ctr">
+        <a:solidFill>
+          <a:schemeClr val="tx1">
+            <a:lumMod val="35000"/>
+            <a:lumOff val="65000"/>
+          </a:schemeClr>
+        </a:solidFill>
+        <a:round/>
+      </a:ln>
+    </cs:spPr>
+  </cs:leaderLine>
+  <cs:legend>
+    <cs:lnRef idx="0"/>
+    <cs:fillRef idx="0"/>
+    <cs:effectRef idx="0"/>
+    <cs:fontRef idx="minor">
+      <a:schemeClr val="tx1">
+        <a:lumMod val="65000"/>
+        <a:lumOff val="35000"/>
+      </a:schemeClr>
+    </cs:fontRef>
+    <cs:defRPr sz="900" kern="1200"/>
+  </cs:legend>
+  <cs:plotArea mods="allowNoFillOverride allowNoLineOverride">
+    <cs:lnRef idx="0"/>
+    <cs:fillRef idx="0"/>
+    <cs:effectRef idx="0"/>
+    <cs:fontRef idx="minor">
+      <a:schemeClr val="tx1"/>
+    </cs:fontRef>
+  </cs:plotArea>
+  <cs:plotArea3D mods="allowNoFillOverride allowNoLineOverride">
+    <cs:lnRef idx="0"/>
+    <cs:fillRef idx="0"/>
+    <cs:effectRef idx="0"/>
+    <cs:fontRef idx="minor">
+      <a:schemeClr val="tx1"/>
+    </cs:fontRef>
+  </cs:plotArea3D>
+  <cs:seriesAxis>
+    <cs:lnRef idx="0"/>
+    <cs:fillRef idx="0"/>
+    <cs:effectRef idx="0"/>
+    <cs:fontRef idx="minor">
+      <a:schemeClr val="tx1">
+        <a:lumMod val="65000"/>
+        <a:lumOff val="35000"/>
+      </a:schemeClr>
+    </cs:fontRef>
+    <cs:defRPr sz="900" kern="1200"/>
+  </cs:seriesAxis>
+  <cs:seriesLine>
+    <cs:lnRef idx="0"/>
+    <cs:fillRef idx="0"/>
+    <cs:effectRef idx="0"/>
+    <cs:fontRef idx="minor">
+      <a:schemeClr val="tx1"/>
+    </cs:fontRef>
+    <cs:spPr>
+      <a:ln w="9525" cap="flat" cmpd="sng" algn="ctr">
+        <a:solidFill>
+          <a:schemeClr val="tx1">
+            <a:lumMod val="35000"/>
+            <a:lumOff val="65000"/>
+          </a:schemeClr>
+        </a:solidFill>
+        <a:round/>
+      </a:ln>
+    </cs:spPr>
+  </cs:seriesLine>
+  <cs:title>
+    <cs:lnRef idx="0"/>
+    <cs:fillRef idx="0"/>
+    <cs:effectRef idx="0"/>
+    <cs:fontRef idx="minor">
+      <a:schemeClr val="tx1">
+        <a:lumMod val="65000"/>
+        <a:lumOff val="35000"/>
+      </a:schemeClr>
+    </cs:fontRef>
+    <cs:defRPr sz="1400" b="0" kern="1200" spc="0" baseline="0"/>
+  </cs:title>
+  <cs:trendline>
+    <cs:lnRef idx="0">
+      <cs:styleClr val="auto"/>
+    </cs:lnRef>
+    <cs:fillRef idx="0"/>
+    <cs:effectRef idx="0"/>
+    <cs:fontRef idx="minor">
+      <a:schemeClr val="tx1"/>
+    </cs:fontRef>
+    <cs:spPr>
+      <a:ln w="19050" cap="rnd">
+        <a:solidFill>
+          <a:schemeClr val="phClr"/>
+        </a:solidFill>
+        <a:prstDash val="sysDot"/>
+      </a:ln>
+    </cs:spPr>
+  </cs:trendline>
+  <cs:trendlineLabel>
+    <cs:lnRef idx="0"/>
+    <cs:fillRef idx="0"/>
+    <cs:effectRef idx="0"/>
+    <cs:fontRef idx="minor">
+      <a:schemeClr val="tx1">
+        <a:lumMod val="65000"/>
+        <a:lumOff val="35000"/>
+      </a:schemeClr>
+    </cs:fontRef>
+    <cs:defRPr sz="900" kern="1200"/>
+  </cs:trendlineLabel>
+  <cs:upBar>
+    <cs:lnRef idx="0"/>
+    <cs:fillRef idx="0"/>
+    <cs:effectRef idx="0"/>
+    <cs:fontRef idx="minor">
+      <a:schemeClr val="dk1"/>
+    </cs:fontRef>
+    <cs:spPr>
+      <a:solidFill>
+        <a:schemeClr val="lt1"/>
+      </a:solidFill>
+      <a:ln w="9525">
+        <a:solidFill>
+          <a:schemeClr val="tx1">
+            <a:lumMod val="15000"/>
+            <a:lumOff val="85000"/>
+          </a:schemeClr>
+        </a:solidFill>
+      </a:ln>
+    </cs:spPr>
+  </cs:upBar>
+  <cs:valueAxis>
+    <cs:lnRef idx="0"/>
+    <cs:fillRef idx="0"/>
+    <cs:effectRef idx="0"/>
+    <cs:fontRef idx="minor">
+      <a:schemeClr val="tx1">
+        <a:lumMod val="65000"/>
+        <a:lumOff val="35000"/>
+      </a:schemeClr>
+    </cs:fontRef>
+    <cs:defRPr sz="900" kern="1200"/>
+  </cs:valueAxis>
+  <cs:wall>
+    <cs:lnRef idx="0"/>
+    <cs:fillRef idx="0"/>
+    <cs:effectRef idx="0"/>
+    <cs:fontRef idx="minor">
+      <a:schemeClr val="tx1"/>
+    </cs:fontRef>
+    <cs:spPr>
+      <a:noFill/>
+      <a:ln>
+        <a:noFill/>
+      </a:ln>
+    </cs:spPr>
+  </cs:wall>
+</cs:chartStyle>
+</file>
+
 <file path=word/theme/theme1.xml><?xml version="1.0" encoding="utf-8"?>
 <a:theme xmlns:a="http://schemas.openxmlformats.org/drawingml/2006/main" name="Office Theme">
   <a:themeElements>

</xml_diff>